<commit_message>
Añadido confirmacion para añadir animes
</commit_message>
<xml_diff>
--- a/Catalogo Anime/Memorias.docx
+++ b/Catalogo Anime/Memorias.docx
@@ -1023,8 +1023,6 @@
           <w:lang w:eastAsia="es-ES"/>
         </w:rPr>
       </w:pPr>
-      <w:bookmarkStart w:id="0" w:name="_GoBack"/>
-      <w:bookmarkEnd w:id="0"/>
       <w:proofErr w:type="spellStart"/>
       <w:r>
         <w:rPr>
@@ -1407,6 +1405,151 @@
       <w:r>
         <w:rPr>
           <w:rFonts w:ascii="Times New Roman" w:eastAsia="Times New Roman" w:hAnsi="Times New Roman" w:cs="Times New Roman"/>
+          <w:noProof/>
+          <w:sz w:val="24"/>
+          <w:szCs w:val="24"/>
+          <w:lang w:eastAsia="es-ES"/>
+        </w:rPr>
+        <w:drawing>
+          <wp:inline distT="0" distB="0" distL="0" distR="0">
+            <wp:extent cx="3025140" cy="4191000"/>
+            <wp:effectExtent l="0" t="0" r="3810" b="0"/>
+            <wp:docPr id="1" name="Imagen 1"/>
+            <wp:cNvGraphicFramePr>
+              <a:graphicFrameLocks xmlns:a="http://schemas.openxmlformats.org/drawingml/2006/main" noChangeAspect="1"/>
+            </wp:cNvGraphicFramePr>
+            <a:graphic xmlns:a="http://schemas.openxmlformats.org/drawingml/2006/main">
+              <a:graphicData uri="http://schemas.openxmlformats.org/drawingml/2006/picture">
+                <pic:pic xmlns:pic="http://schemas.openxmlformats.org/drawingml/2006/picture">
+                  <pic:nvPicPr>
+                    <pic:cNvPr id="1" name="UML usuario.png"/>
+                    <pic:cNvPicPr/>
+                  </pic:nvPicPr>
+                  <pic:blipFill>
+                    <a:blip r:embed="rId5">
+                      <a:extLst>
+                        <a:ext uri="{28A0092B-C50C-407E-A947-70E740481C1C}">
+                          <a14:useLocalDpi xmlns:a14="http://schemas.microsoft.com/office/drawing/2010/main" val="0"/>
+                        </a:ext>
+                      </a:extLst>
+                    </a:blip>
+                    <a:stretch>
+                      <a:fillRect/>
+                    </a:stretch>
+                  </pic:blipFill>
+                  <pic:spPr>
+                    <a:xfrm>
+                      <a:off x="0" y="0"/>
+                      <a:ext cx="3025140" cy="4191000"/>
+                    </a:xfrm>
+                    <a:prstGeom prst="rect">
+                      <a:avLst/>
+                    </a:prstGeom>
+                  </pic:spPr>
+                </pic:pic>
+              </a:graphicData>
+            </a:graphic>
+          </wp:inline>
+        </w:drawing>
+      </w:r>
+    </w:p>
+    <w:p>
+      <w:pPr>
+        <w:spacing w:before="100" w:beforeAutospacing="1" w:after="100" w:afterAutospacing="1" w:line="240" w:lineRule="auto"/>
+        <w:rPr>
+          <w:rFonts w:ascii="Times New Roman" w:eastAsia="Times New Roman" w:hAnsi="Times New Roman" w:cs="Times New Roman"/>
+          <w:sz w:val="24"/>
+          <w:szCs w:val="24"/>
+          <w:lang w:eastAsia="es-ES"/>
+        </w:rPr>
+      </w:pPr>
+    </w:p>
+    <w:p>
+      <w:pPr>
+        <w:spacing w:before="100" w:beforeAutospacing="1" w:after="100" w:afterAutospacing="1" w:line="240" w:lineRule="auto"/>
+        <w:rPr>
+          <w:rFonts w:ascii="Times New Roman" w:eastAsia="Times New Roman" w:hAnsi="Times New Roman" w:cs="Times New Roman"/>
+          <w:sz w:val="24"/>
+          <w:szCs w:val="24"/>
+          <w:lang w:eastAsia="es-ES"/>
+        </w:rPr>
+      </w:pPr>
+    </w:p>
+    <w:p>
+      <w:pPr>
+        <w:spacing w:before="100" w:beforeAutospacing="1" w:after="100" w:afterAutospacing="1" w:line="240" w:lineRule="auto"/>
+        <w:rPr>
+          <w:rFonts w:ascii="Times New Roman" w:eastAsia="Times New Roman" w:hAnsi="Times New Roman" w:cs="Times New Roman"/>
+          <w:sz w:val="24"/>
+          <w:szCs w:val="24"/>
+          <w:lang w:eastAsia="es-ES"/>
+        </w:rPr>
+      </w:pPr>
+      <w:r>
+        <w:rPr>
+          <w:rFonts w:ascii="Times New Roman" w:eastAsia="Times New Roman" w:hAnsi="Times New Roman" w:cs="Times New Roman"/>
+          <w:noProof/>
+          <w:sz w:val="24"/>
+          <w:szCs w:val="24"/>
+          <w:lang w:eastAsia="es-ES"/>
+        </w:rPr>
+        <w:lastRenderedPageBreak/>
+        <w:drawing>
+          <wp:inline distT="0" distB="0" distL="0" distR="0">
+            <wp:extent cx="4105275" cy="4029075"/>
+            <wp:effectExtent l="0" t="0" r="9525" b="9525"/>
+            <wp:docPr id="2" name="Imagen 2"/>
+            <wp:cNvGraphicFramePr>
+              <a:graphicFrameLocks xmlns:a="http://schemas.openxmlformats.org/drawingml/2006/main" noChangeAspect="1"/>
+            </wp:cNvGraphicFramePr>
+            <a:graphic xmlns:a="http://schemas.openxmlformats.org/drawingml/2006/main">
+              <a:graphicData uri="http://schemas.openxmlformats.org/drawingml/2006/picture">
+                <pic:pic xmlns:pic="http://schemas.openxmlformats.org/drawingml/2006/picture">
+                  <pic:nvPicPr>
+                    <pic:cNvPr id="2" name="UML administrador.png"/>
+                    <pic:cNvPicPr/>
+                  </pic:nvPicPr>
+                  <pic:blipFill>
+                    <a:blip r:embed="rId6">
+                      <a:extLst>
+                        <a:ext uri="{28A0092B-C50C-407E-A947-70E740481C1C}">
+                          <a14:useLocalDpi xmlns:a14="http://schemas.microsoft.com/office/drawing/2010/main" val="0"/>
+                        </a:ext>
+                      </a:extLst>
+                    </a:blip>
+                    <a:stretch>
+                      <a:fillRect/>
+                    </a:stretch>
+                  </pic:blipFill>
+                  <pic:spPr>
+                    <a:xfrm>
+                      <a:off x="0" y="0"/>
+                      <a:ext cx="4105275" cy="4029075"/>
+                    </a:xfrm>
+                    <a:prstGeom prst="rect">
+                      <a:avLst/>
+                    </a:prstGeom>
+                  </pic:spPr>
+                </pic:pic>
+              </a:graphicData>
+            </a:graphic>
+          </wp:inline>
+        </w:drawing>
+      </w:r>
+    </w:p>
+    <w:p>
+      <w:pPr>
+        <w:spacing w:before="100" w:beforeAutospacing="1" w:after="100" w:afterAutospacing="1" w:line="240" w:lineRule="auto"/>
+        <w:rPr>
+          <w:rFonts w:ascii="Times New Roman" w:eastAsia="Times New Roman" w:hAnsi="Times New Roman" w:cs="Times New Roman"/>
+          <w:sz w:val="24"/>
+          <w:szCs w:val="24"/>
+          <w:lang w:eastAsia="es-ES"/>
+        </w:rPr>
+      </w:pPr>
+      <w:r>
+        <w:rPr>
+          <w:rFonts w:ascii="Times New Roman" w:eastAsia="Times New Roman" w:hAnsi="Times New Roman" w:cs="Times New Roman"/>
           <w:sz w:val="24"/>
           <w:szCs w:val="24"/>
           <w:lang w:eastAsia="es-ES"/>
@@ -1717,26 +1860,6 @@
     <w:p>
       <w:pPr>
         <w:spacing w:before="100" w:beforeAutospacing="1" w:after="100" w:afterAutospacing="1" w:line="240" w:lineRule="auto"/>
-        <w:rPr>
-          <w:rFonts w:ascii="Times New Roman" w:eastAsia="Times New Roman" w:hAnsi="Times New Roman" w:cs="Times New Roman"/>
-          <w:sz w:val="24"/>
-          <w:szCs w:val="24"/>
-          <w:lang w:eastAsia="es-ES"/>
-        </w:rPr>
-      </w:pPr>
-      <w:r>
-        <w:rPr>
-          <w:rFonts w:ascii="Times New Roman" w:eastAsia="Times New Roman" w:hAnsi="Times New Roman" w:cs="Times New Roman"/>
-          <w:sz w:val="24"/>
-          <w:szCs w:val="24"/>
-          <w:lang w:eastAsia="es-ES"/>
-        </w:rPr>
-        <w:t>(Incluir un diagrama UML de Clases aquí).</w:t>
-      </w:r>
-    </w:p>
-    <w:p>
-      <w:pPr>
-        <w:spacing w:before="100" w:beforeAutospacing="1" w:after="100" w:afterAutospacing="1" w:line="240" w:lineRule="auto"/>
         <w:outlineLvl w:val="2"/>
         <w:rPr>
           <w:rFonts w:ascii="Times New Roman" w:eastAsia="Times New Roman" w:hAnsi="Times New Roman" w:cs="Times New Roman"/>
@@ -1752,10 +1875,77 @@
           <w:rFonts w:ascii="Times New Roman" w:eastAsia="Times New Roman" w:hAnsi="Times New Roman" w:cs="Times New Roman"/>
           <w:b/>
           <w:bCs/>
+          <w:noProof/>
           <w:sz w:val="27"/>
           <w:szCs w:val="27"/>
           <w:lang w:eastAsia="es-ES"/>
         </w:rPr>
+        <w:drawing>
+          <wp:inline distT="0" distB="0" distL="0" distR="0">
+            <wp:extent cx="3230880" cy="2126482"/>
+            <wp:effectExtent l="0" t="0" r="7620" b="7620"/>
+            <wp:docPr id="3" name="Imagen 3"/>
+            <wp:cNvGraphicFramePr>
+              <a:graphicFrameLocks xmlns:a="http://schemas.openxmlformats.org/drawingml/2006/main" noChangeAspect="1"/>
+            </wp:cNvGraphicFramePr>
+            <a:graphic xmlns:a="http://schemas.openxmlformats.org/drawingml/2006/main">
+              <a:graphicData uri="http://schemas.openxmlformats.org/drawingml/2006/picture">
+                <pic:pic xmlns:pic="http://schemas.openxmlformats.org/drawingml/2006/picture">
+                  <pic:nvPicPr>
+                    <pic:cNvPr id="3" name="Diagrama  Anime.png"/>
+                    <pic:cNvPicPr/>
+                  </pic:nvPicPr>
+                  <pic:blipFill>
+                    <a:blip r:embed="rId7" cstate="print">
+                      <a:extLst>
+                        <a:ext uri="{28A0092B-C50C-407E-A947-70E740481C1C}">
+                          <a14:useLocalDpi xmlns:a14="http://schemas.microsoft.com/office/drawing/2010/main" val="0"/>
+                        </a:ext>
+                      </a:extLst>
+                    </a:blip>
+                    <a:stretch>
+                      <a:fillRect/>
+                    </a:stretch>
+                  </pic:blipFill>
+                  <pic:spPr>
+                    <a:xfrm>
+                      <a:off x="0" y="0"/>
+                      <a:ext cx="3244828" cy="2135662"/>
+                    </a:xfrm>
+                    <a:prstGeom prst="rect">
+                      <a:avLst/>
+                    </a:prstGeom>
+                  </pic:spPr>
+                </pic:pic>
+              </a:graphicData>
+            </a:graphic>
+          </wp:inline>
+        </w:drawing>
+      </w:r>
+    </w:p>
+    <w:p>
+      <w:pPr>
+        <w:spacing w:before="100" w:beforeAutospacing="1" w:after="100" w:afterAutospacing="1" w:line="240" w:lineRule="auto"/>
+        <w:outlineLvl w:val="2"/>
+        <w:rPr>
+          <w:rFonts w:ascii="Times New Roman" w:eastAsia="Times New Roman" w:hAnsi="Times New Roman" w:cs="Times New Roman"/>
+          <w:b/>
+          <w:bCs/>
+          <w:sz w:val="27"/>
+          <w:szCs w:val="27"/>
+          <w:lang w:eastAsia="es-ES"/>
+        </w:rPr>
+      </w:pPr>
+      <w:r>
+        <w:rPr>
+          <w:rFonts w:ascii="Times New Roman" w:eastAsia="Times New Roman" w:hAnsi="Times New Roman" w:cs="Times New Roman"/>
+          <w:b/>
+          <w:bCs/>
+          <w:sz w:val="27"/>
+          <w:szCs w:val="27"/>
+          <w:lang w:eastAsia="es-ES"/>
+        </w:rPr>
+        <w:lastRenderedPageBreak/>
         <w:t>3.3 Diagrama de Flujo del Sistema</w:t>
       </w:r>
     </w:p>
@@ -1855,9 +2045,302 @@
     </w:p>
     <w:p>
       <w:pPr>
+        <w:spacing w:before="100" w:beforeAutospacing="1" w:after="100" w:afterAutospacing="1" w:line="240" w:lineRule="auto"/>
+        <w:rPr>
+          <w:rFonts w:ascii="Times New Roman" w:eastAsia="Times New Roman" w:hAnsi="Times New Roman" w:cs="Times New Roman"/>
+          <w:sz w:val="24"/>
+          <w:szCs w:val="24"/>
+          <w:lang w:eastAsia="es-ES"/>
+        </w:rPr>
+      </w:pPr>
+      <w:r>
+        <w:rPr>
+          <w:rFonts w:ascii="Times New Roman" w:eastAsia="Times New Roman" w:hAnsi="Times New Roman" w:cs="Times New Roman"/>
+          <w:noProof/>
+          <w:sz w:val="24"/>
+          <w:szCs w:val="24"/>
+          <w:lang w:eastAsia="es-ES"/>
+        </w:rPr>
+        <w:drawing>
+          <wp:inline distT="0" distB="0" distL="0" distR="0">
+            <wp:extent cx="2377440" cy="3566160"/>
+            <wp:effectExtent l="0" t="0" r="3810" b="0"/>
+            <wp:docPr id="4" name="Imagen 4"/>
+            <wp:cNvGraphicFramePr>
+              <a:graphicFrameLocks xmlns:a="http://schemas.openxmlformats.org/drawingml/2006/main" noChangeAspect="1"/>
+            </wp:cNvGraphicFramePr>
+            <a:graphic xmlns:a="http://schemas.openxmlformats.org/drawingml/2006/main">
+              <a:graphicData uri="http://schemas.openxmlformats.org/drawingml/2006/picture">
+                <pic:pic xmlns:pic="http://schemas.openxmlformats.org/drawingml/2006/picture">
+                  <pic:nvPicPr>
+                    <pic:cNvPr id="4" name="Diagrama de Flujo registro.png"/>
+                    <pic:cNvPicPr/>
+                  </pic:nvPicPr>
+                  <pic:blipFill>
+                    <a:blip r:embed="rId8" cstate="print">
+                      <a:extLst>
+                        <a:ext uri="{28A0092B-C50C-407E-A947-70E740481C1C}">
+                          <a14:useLocalDpi xmlns:a14="http://schemas.microsoft.com/office/drawing/2010/main" val="0"/>
+                        </a:ext>
+                      </a:extLst>
+                    </a:blip>
+                    <a:stretch>
+                      <a:fillRect/>
+                    </a:stretch>
+                  </pic:blipFill>
+                  <pic:spPr>
+                    <a:xfrm>
+                      <a:off x="0" y="0"/>
+                      <a:ext cx="2377440" cy="3566160"/>
+                    </a:xfrm>
+                    <a:prstGeom prst="rect">
+                      <a:avLst/>
+                    </a:prstGeom>
+                  </pic:spPr>
+                </pic:pic>
+              </a:graphicData>
+            </a:graphic>
+          </wp:inline>
+        </w:drawing>
+      </w:r>
+    </w:p>
+    <w:p>
+      <w:pPr>
+        <w:spacing w:before="100" w:beforeAutospacing="1" w:after="100" w:afterAutospacing="1" w:line="240" w:lineRule="auto"/>
+        <w:rPr>
+          <w:rFonts w:ascii="Times New Roman" w:eastAsia="Times New Roman" w:hAnsi="Times New Roman" w:cs="Times New Roman"/>
+          <w:b/>
+          <w:bCs/>
+          <w:sz w:val="24"/>
+          <w:szCs w:val="24"/>
+          <w:lang w:eastAsia="es-ES"/>
+        </w:rPr>
+      </w:pPr>
+    </w:p>
+    <w:p>
+      <w:pPr>
+        <w:spacing w:before="100" w:beforeAutospacing="1" w:after="100" w:afterAutospacing="1" w:line="240" w:lineRule="auto"/>
+        <w:rPr>
+          <w:rFonts w:ascii="Times New Roman" w:eastAsia="Times New Roman" w:hAnsi="Times New Roman" w:cs="Times New Roman"/>
+          <w:b/>
+          <w:bCs/>
+          <w:sz w:val="24"/>
+          <w:szCs w:val="24"/>
+          <w:lang w:eastAsia="es-ES"/>
+        </w:rPr>
+      </w:pPr>
+    </w:p>
+    <w:p>
+      <w:pPr>
+        <w:spacing w:before="100" w:beforeAutospacing="1" w:after="100" w:afterAutospacing="1" w:line="240" w:lineRule="auto"/>
+        <w:rPr>
+          <w:rFonts w:ascii="Times New Roman" w:eastAsia="Times New Roman" w:hAnsi="Times New Roman" w:cs="Times New Roman"/>
+          <w:b/>
+          <w:bCs/>
+          <w:sz w:val="24"/>
+          <w:szCs w:val="24"/>
+          <w:lang w:eastAsia="es-ES"/>
+        </w:rPr>
+      </w:pPr>
+    </w:p>
+    <w:p>
+      <w:pPr>
+        <w:spacing w:before="100" w:beforeAutospacing="1" w:after="100" w:afterAutospacing="1" w:line="240" w:lineRule="auto"/>
+        <w:rPr>
+          <w:rFonts w:ascii="Times New Roman" w:eastAsia="Times New Roman" w:hAnsi="Times New Roman" w:cs="Times New Roman"/>
+          <w:b/>
+          <w:bCs/>
+          <w:sz w:val="24"/>
+          <w:szCs w:val="24"/>
+          <w:lang w:eastAsia="es-ES"/>
+        </w:rPr>
+      </w:pPr>
+    </w:p>
+    <w:p>
+      <w:pPr>
+        <w:spacing w:before="100" w:beforeAutospacing="1" w:after="100" w:afterAutospacing="1" w:line="240" w:lineRule="auto"/>
+        <w:rPr>
+          <w:rFonts w:ascii="Times New Roman" w:eastAsia="Times New Roman" w:hAnsi="Times New Roman" w:cs="Times New Roman"/>
+          <w:b/>
+          <w:bCs/>
+          <w:sz w:val="24"/>
+          <w:szCs w:val="24"/>
+          <w:lang w:eastAsia="es-ES"/>
+        </w:rPr>
+      </w:pPr>
+    </w:p>
+    <w:p>
+      <w:pPr>
+        <w:spacing w:before="100" w:beforeAutospacing="1" w:after="100" w:afterAutospacing="1" w:line="240" w:lineRule="auto"/>
+        <w:rPr>
+          <w:rFonts w:ascii="Times New Roman" w:eastAsia="Times New Roman" w:hAnsi="Times New Roman" w:cs="Times New Roman"/>
+          <w:b/>
+          <w:bCs/>
+          <w:sz w:val="24"/>
+          <w:szCs w:val="24"/>
+          <w:lang w:eastAsia="es-ES"/>
+        </w:rPr>
+      </w:pPr>
+    </w:p>
+    <w:p>
+      <w:pPr>
+        <w:spacing w:before="100" w:beforeAutospacing="1" w:after="100" w:afterAutospacing="1" w:line="240" w:lineRule="auto"/>
+        <w:rPr>
+          <w:rFonts w:ascii="Times New Roman" w:eastAsia="Times New Roman" w:hAnsi="Times New Roman" w:cs="Times New Roman"/>
+          <w:b/>
+          <w:bCs/>
+          <w:sz w:val="24"/>
+          <w:szCs w:val="24"/>
+          <w:lang w:eastAsia="es-ES"/>
+        </w:rPr>
+      </w:pPr>
+    </w:p>
+    <w:p>
+      <w:pPr>
+        <w:spacing w:before="100" w:beforeAutospacing="1" w:after="100" w:afterAutospacing="1" w:line="240" w:lineRule="auto"/>
+        <w:rPr>
+          <w:rFonts w:ascii="Times New Roman" w:eastAsia="Times New Roman" w:hAnsi="Times New Roman" w:cs="Times New Roman"/>
+          <w:b/>
+          <w:bCs/>
+          <w:sz w:val="24"/>
+          <w:szCs w:val="24"/>
+          <w:lang w:eastAsia="es-ES"/>
+        </w:rPr>
+      </w:pPr>
+    </w:p>
+    <w:p>
+      <w:pPr>
+        <w:spacing w:before="100" w:beforeAutospacing="1" w:after="100" w:afterAutospacing="1" w:line="240" w:lineRule="auto"/>
+        <w:rPr>
+          <w:rFonts w:ascii="Times New Roman" w:eastAsia="Times New Roman" w:hAnsi="Times New Roman" w:cs="Times New Roman"/>
+          <w:b/>
+          <w:bCs/>
+          <w:sz w:val="24"/>
+          <w:szCs w:val="24"/>
+          <w:lang w:eastAsia="es-ES"/>
+        </w:rPr>
+      </w:pPr>
+    </w:p>
+    <w:p>
+      <w:pPr>
+        <w:spacing w:before="100" w:beforeAutospacing="1" w:after="100" w:afterAutospacing="1" w:line="240" w:lineRule="auto"/>
+        <w:rPr>
+          <w:rFonts w:ascii="Times New Roman" w:eastAsia="Times New Roman" w:hAnsi="Times New Roman" w:cs="Times New Roman"/>
+          <w:b/>
+          <w:bCs/>
+          <w:sz w:val="24"/>
+          <w:szCs w:val="24"/>
+          <w:lang w:eastAsia="es-ES"/>
+        </w:rPr>
+      </w:pPr>
+    </w:p>
+    <w:p>
+      <w:pPr>
+        <w:spacing w:before="100" w:beforeAutospacing="1" w:after="100" w:afterAutospacing="1" w:line="240" w:lineRule="auto"/>
+        <w:rPr>
+          <w:rFonts w:ascii="Times New Roman" w:eastAsia="Times New Roman" w:hAnsi="Times New Roman" w:cs="Times New Roman"/>
+          <w:b/>
+          <w:bCs/>
+          <w:sz w:val="24"/>
+          <w:szCs w:val="24"/>
+          <w:lang w:eastAsia="es-ES"/>
+        </w:rPr>
+      </w:pPr>
+    </w:p>
+    <w:p>
+      <w:pPr>
+        <w:spacing w:before="100" w:beforeAutospacing="1" w:after="100" w:afterAutospacing="1" w:line="240" w:lineRule="auto"/>
+        <w:rPr>
+          <w:rFonts w:ascii="Times New Roman" w:eastAsia="Times New Roman" w:hAnsi="Times New Roman" w:cs="Times New Roman"/>
+          <w:sz w:val="24"/>
+          <w:szCs w:val="24"/>
+          <w:lang w:eastAsia="es-ES"/>
+        </w:rPr>
+      </w:pPr>
+      <w:r>
+        <w:rPr>
+          <w:rFonts w:ascii="Times New Roman" w:eastAsia="Times New Roman" w:hAnsi="Times New Roman" w:cs="Times New Roman"/>
+          <w:b/>
+          <w:bCs/>
+          <w:sz w:val="24"/>
+          <w:szCs w:val="24"/>
+          <w:lang w:eastAsia="es-ES"/>
+        </w:rPr>
+        <w:lastRenderedPageBreak/>
+        <w:t xml:space="preserve">Flujo de </w:t>
+      </w:r>
+      <w:r>
+        <w:rPr>
+          <w:rFonts w:ascii="Times New Roman" w:eastAsia="Times New Roman" w:hAnsi="Times New Roman" w:cs="Times New Roman"/>
+          <w:b/>
+          <w:bCs/>
+          <w:sz w:val="24"/>
+          <w:szCs w:val="24"/>
+          <w:lang w:eastAsia="es-ES"/>
+        </w:rPr>
+        <w:t xml:space="preserve">Inicio de </w:t>
+      </w:r>
+      <w:r>
+        <w:rPr>
+          <w:rFonts w:ascii="Times New Roman" w:eastAsia="Times New Roman" w:hAnsi="Times New Roman" w:cs="Times New Roman"/>
+          <w:b/>
+          <w:bCs/>
+          <w:sz w:val="24"/>
+          <w:szCs w:val="24"/>
+          <w:lang w:eastAsia="es-ES"/>
+        </w:rPr>
+        <w:t>Sesión</w:t>
+      </w:r>
+      <w:r>
+        <w:rPr>
+          <w:rFonts w:ascii="Times New Roman" w:eastAsia="Times New Roman" w:hAnsi="Times New Roman" w:cs="Times New Roman"/>
+          <w:b/>
+          <w:bCs/>
+          <w:sz w:val="24"/>
+          <w:szCs w:val="24"/>
+          <w:lang w:eastAsia="es-ES"/>
+        </w:rPr>
+        <w:t xml:space="preserve"> de</w:t>
+      </w:r>
+      <w:r>
+        <w:rPr>
+          <w:rFonts w:ascii="Times New Roman" w:eastAsia="Times New Roman" w:hAnsi="Times New Roman" w:cs="Times New Roman"/>
+          <w:b/>
+          <w:bCs/>
+          <w:sz w:val="24"/>
+          <w:szCs w:val="24"/>
+          <w:lang w:eastAsia="es-ES"/>
+        </w:rPr>
+        <w:t>l</w:t>
+      </w:r>
+      <w:r>
+        <w:rPr>
+          <w:rFonts w:ascii="Times New Roman" w:eastAsia="Times New Roman" w:hAnsi="Times New Roman" w:cs="Times New Roman"/>
+          <w:b/>
+          <w:bCs/>
+          <w:sz w:val="24"/>
+          <w:szCs w:val="24"/>
+          <w:lang w:eastAsia="es-ES"/>
+        </w:rPr>
+        <w:t xml:space="preserve"> usuario</w:t>
+      </w:r>
+      <w:r>
+        <w:rPr>
+          <w:rFonts w:ascii="Times New Roman" w:eastAsia="Times New Roman" w:hAnsi="Times New Roman" w:cs="Times New Roman"/>
+          <w:b/>
+          <w:bCs/>
+          <w:sz w:val="24"/>
+          <w:szCs w:val="24"/>
+          <w:lang w:eastAsia="es-ES"/>
+        </w:rPr>
+        <w:t>:</w:t>
+      </w:r>
+    </w:p>
+    <w:p>
+      <w:pPr>
         <w:numPr>
           <w:ilvl w:val="0"/>
-          <w:numId w:val="7"/>
+          <w:numId w:val="12"/>
         </w:numPr>
         <w:spacing w:before="100" w:beforeAutospacing="1" w:after="100" w:afterAutospacing="1" w:line="240" w:lineRule="auto"/>
         <w:rPr>
@@ -1874,28 +2357,1447 @@
           <w:szCs w:val="24"/>
           <w:lang w:eastAsia="es-ES"/>
         </w:rPr>
-        <w:t>Se envía un correo de confirmación y el usuario puede acceder a su cuenta.</w:t>
-      </w:r>
-    </w:p>
-    <w:p>
-      <w:pPr>
-        <w:spacing w:before="100" w:beforeAutospacing="1" w:after="100" w:afterAutospacing="1" w:line="240" w:lineRule="auto"/>
-        <w:rPr>
-          <w:rFonts w:ascii="Times New Roman" w:eastAsia="Times New Roman" w:hAnsi="Times New Roman" w:cs="Times New Roman"/>
-          <w:sz w:val="24"/>
-          <w:szCs w:val="24"/>
-          <w:lang w:eastAsia="es-ES"/>
-        </w:rPr>
-      </w:pPr>
-      <w:r>
-        <w:rPr>
-          <w:rFonts w:ascii="Times New Roman" w:eastAsia="Times New Roman" w:hAnsi="Times New Roman" w:cs="Times New Roman"/>
-          <w:sz w:val="24"/>
-          <w:szCs w:val="24"/>
-          <w:lang w:eastAsia="es-ES"/>
-        </w:rPr>
-        <w:t>(Incluir un diagrama de flujo aquí).</w:t>
-      </w:r>
+        <w:t xml:space="preserve">El usuario ingresa los datos en el formulario </w:t>
+      </w:r>
+      <w:r>
+        <w:rPr>
+          <w:rFonts w:ascii="Times New Roman" w:eastAsia="Times New Roman" w:hAnsi="Times New Roman" w:cs="Times New Roman"/>
+          <w:sz w:val="24"/>
+          <w:szCs w:val="24"/>
+          <w:lang w:eastAsia="es-ES"/>
+        </w:rPr>
+        <w:t xml:space="preserve">de inicio de </w:t>
+      </w:r>
+      <w:proofErr w:type="spellStart"/>
+      <w:r>
+        <w:rPr>
+          <w:rFonts w:ascii="Times New Roman" w:eastAsia="Times New Roman" w:hAnsi="Times New Roman" w:cs="Times New Roman"/>
+          <w:sz w:val="24"/>
+          <w:szCs w:val="24"/>
+          <w:lang w:eastAsia="es-ES"/>
+        </w:rPr>
+        <w:t>sesion</w:t>
+      </w:r>
+      <w:proofErr w:type="spellEnd"/>
+      <w:r>
+        <w:rPr>
+          <w:rFonts w:ascii="Times New Roman" w:eastAsia="Times New Roman" w:hAnsi="Times New Roman" w:cs="Times New Roman"/>
+          <w:sz w:val="24"/>
+          <w:szCs w:val="24"/>
+          <w:lang w:eastAsia="es-ES"/>
+        </w:rPr>
+        <w:t>.</w:t>
+      </w:r>
+    </w:p>
+    <w:p>
+      <w:pPr>
+        <w:numPr>
+          <w:ilvl w:val="0"/>
+          <w:numId w:val="12"/>
+        </w:numPr>
+        <w:spacing w:before="100" w:beforeAutospacing="1" w:after="100" w:afterAutospacing="1" w:line="240" w:lineRule="auto"/>
+        <w:rPr>
+          <w:rFonts w:ascii="Times New Roman" w:eastAsia="Times New Roman" w:hAnsi="Times New Roman" w:cs="Times New Roman"/>
+          <w:sz w:val="24"/>
+          <w:szCs w:val="24"/>
+          <w:lang w:eastAsia="es-ES"/>
+        </w:rPr>
+      </w:pPr>
+      <w:r>
+        <w:rPr>
+          <w:rFonts w:ascii="Times New Roman" w:eastAsia="Times New Roman" w:hAnsi="Times New Roman" w:cs="Times New Roman"/>
+          <w:sz w:val="24"/>
+          <w:szCs w:val="24"/>
+          <w:lang w:eastAsia="es-ES"/>
+        </w:rPr>
+        <w:t xml:space="preserve">Se valida que el correo </w:t>
+      </w:r>
+      <w:r>
+        <w:rPr>
+          <w:rFonts w:ascii="Times New Roman" w:eastAsia="Times New Roman" w:hAnsi="Times New Roman" w:cs="Times New Roman"/>
+          <w:sz w:val="24"/>
+          <w:szCs w:val="24"/>
+          <w:lang w:eastAsia="es-ES"/>
+        </w:rPr>
+        <w:t>este en nuestra base de datos</w:t>
+      </w:r>
+      <w:r>
+        <w:rPr>
+          <w:rFonts w:ascii="Times New Roman" w:eastAsia="Times New Roman" w:hAnsi="Times New Roman" w:cs="Times New Roman"/>
+          <w:sz w:val="24"/>
+          <w:szCs w:val="24"/>
+          <w:lang w:eastAsia="es-ES"/>
+        </w:rPr>
+        <w:t>.</w:t>
+      </w:r>
+    </w:p>
+    <w:p>
+      <w:pPr>
+        <w:numPr>
+          <w:ilvl w:val="0"/>
+          <w:numId w:val="12"/>
+        </w:numPr>
+        <w:spacing w:before="100" w:beforeAutospacing="1" w:after="100" w:afterAutospacing="1" w:line="240" w:lineRule="auto"/>
+        <w:rPr>
+          <w:rFonts w:ascii="Times New Roman" w:eastAsia="Times New Roman" w:hAnsi="Times New Roman" w:cs="Times New Roman"/>
+          <w:sz w:val="24"/>
+          <w:szCs w:val="24"/>
+          <w:lang w:eastAsia="es-ES"/>
+        </w:rPr>
+      </w:pPr>
+      <w:r>
+        <w:rPr>
+          <w:rFonts w:ascii="Times New Roman" w:eastAsia="Times New Roman" w:hAnsi="Times New Roman" w:cs="Times New Roman"/>
+          <w:sz w:val="24"/>
+          <w:szCs w:val="24"/>
+          <w:lang w:eastAsia="es-ES"/>
+        </w:rPr>
+        <w:t>Si los datos son válidos, accedemos a la página web que corresponda dependiendo del tipo de usuario que se halla ingresado (si es usuario o administrador)</w:t>
+      </w:r>
+      <w:r>
+        <w:rPr>
+          <w:rFonts w:ascii="Times New Roman" w:eastAsia="Times New Roman" w:hAnsi="Times New Roman" w:cs="Times New Roman"/>
+          <w:sz w:val="24"/>
+          <w:szCs w:val="24"/>
+          <w:lang w:eastAsia="es-ES"/>
+        </w:rPr>
+        <w:t>.</w:t>
+      </w:r>
+    </w:p>
+    <w:p>
+      <w:pPr>
+        <w:spacing w:before="100" w:beforeAutospacing="1" w:after="100" w:afterAutospacing="1" w:line="240" w:lineRule="auto"/>
+        <w:ind w:left="720"/>
+        <w:rPr>
+          <w:rFonts w:ascii="Times New Roman" w:eastAsia="Times New Roman" w:hAnsi="Times New Roman" w:cs="Times New Roman"/>
+          <w:sz w:val="24"/>
+          <w:szCs w:val="24"/>
+          <w:lang w:eastAsia="es-ES"/>
+        </w:rPr>
+      </w:pPr>
+      <w:r>
+        <w:rPr>
+          <w:rFonts w:ascii="Times New Roman" w:eastAsia="Times New Roman" w:hAnsi="Times New Roman" w:cs="Times New Roman"/>
+          <w:noProof/>
+          <w:sz w:val="24"/>
+          <w:szCs w:val="24"/>
+          <w:lang w:eastAsia="es-ES"/>
+        </w:rPr>
+        <w:drawing>
+          <wp:inline distT="0" distB="0" distL="0" distR="0">
+            <wp:extent cx="2552700" cy="3829050"/>
+            <wp:effectExtent l="0" t="0" r="0" b="0"/>
+            <wp:docPr id="5" name="Imagen 5"/>
+            <wp:cNvGraphicFramePr>
+              <a:graphicFrameLocks xmlns:a="http://schemas.openxmlformats.org/drawingml/2006/main" noChangeAspect="1"/>
+            </wp:cNvGraphicFramePr>
+            <a:graphic xmlns:a="http://schemas.openxmlformats.org/drawingml/2006/main">
+              <a:graphicData uri="http://schemas.openxmlformats.org/drawingml/2006/picture">
+                <pic:pic xmlns:pic="http://schemas.openxmlformats.org/drawingml/2006/picture">
+                  <pic:nvPicPr>
+                    <pic:cNvPr id="5" name="Diagrama de flujo Inicio de sesion.png"/>
+                    <pic:cNvPicPr/>
+                  </pic:nvPicPr>
+                  <pic:blipFill>
+                    <a:blip r:embed="rId9" cstate="print">
+                      <a:extLst>
+                        <a:ext uri="{28A0092B-C50C-407E-A947-70E740481C1C}">
+                          <a14:useLocalDpi xmlns:a14="http://schemas.microsoft.com/office/drawing/2010/main" val="0"/>
+                        </a:ext>
+                      </a:extLst>
+                    </a:blip>
+                    <a:stretch>
+                      <a:fillRect/>
+                    </a:stretch>
+                  </pic:blipFill>
+                  <pic:spPr>
+                    <a:xfrm>
+                      <a:off x="0" y="0"/>
+                      <a:ext cx="2552700" cy="3829050"/>
+                    </a:xfrm>
+                    <a:prstGeom prst="rect">
+                      <a:avLst/>
+                    </a:prstGeom>
+                  </pic:spPr>
+                </pic:pic>
+              </a:graphicData>
+            </a:graphic>
+          </wp:inline>
+        </w:drawing>
+      </w:r>
+    </w:p>
+    <w:p>
+      <w:pPr>
+        <w:spacing w:before="100" w:beforeAutospacing="1" w:after="100" w:afterAutospacing="1" w:line="240" w:lineRule="auto"/>
+        <w:ind w:left="720"/>
+        <w:rPr>
+          <w:rFonts w:ascii="Times New Roman" w:eastAsia="Times New Roman" w:hAnsi="Times New Roman" w:cs="Times New Roman"/>
+          <w:sz w:val="24"/>
+          <w:szCs w:val="24"/>
+          <w:lang w:eastAsia="es-ES"/>
+        </w:rPr>
+      </w:pPr>
+    </w:p>
+    <w:p>
+      <w:pPr>
+        <w:spacing w:before="100" w:beforeAutospacing="1" w:after="100" w:afterAutospacing="1" w:line="240" w:lineRule="auto"/>
+        <w:rPr>
+          <w:rFonts w:ascii="Times New Roman" w:eastAsia="Times New Roman" w:hAnsi="Times New Roman" w:cs="Times New Roman"/>
+          <w:b/>
+          <w:bCs/>
+          <w:sz w:val="24"/>
+          <w:szCs w:val="24"/>
+          <w:lang w:eastAsia="es-ES"/>
+        </w:rPr>
+      </w:pPr>
+    </w:p>
+    <w:p>
+      <w:pPr>
+        <w:spacing w:before="100" w:beforeAutospacing="1" w:after="100" w:afterAutospacing="1" w:line="240" w:lineRule="auto"/>
+        <w:rPr>
+          <w:rFonts w:ascii="Times New Roman" w:eastAsia="Times New Roman" w:hAnsi="Times New Roman" w:cs="Times New Roman"/>
+          <w:b/>
+          <w:bCs/>
+          <w:sz w:val="24"/>
+          <w:szCs w:val="24"/>
+          <w:lang w:eastAsia="es-ES"/>
+        </w:rPr>
+      </w:pPr>
+    </w:p>
+    <w:p>
+      <w:pPr>
+        <w:spacing w:before="100" w:beforeAutospacing="1" w:after="100" w:afterAutospacing="1" w:line="240" w:lineRule="auto"/>
+        <w:rPr>
+          <w:rFonts w:ascii="Times New Roman" w:eastAsia="Times New Roman" w:hAnsi="Times New Roman" w:cs="Times New Roman"/>
+          <w:b/>
+          <w:bCs/>
+          <w:sz w:val="24"/>
+          <w:szCs w:val="24"/>
+          <w:lang w:eastAsia="es-ES"/>
+        </w:rPr>
+      </w:pPr>
+    </w:p>
+    <w:p>
+      <w:pPr>
+        <w:spacing w:before="100" w:beforeAutospacing="1" w:after="100" w:afterAutospacing="1" w:line="240" w:lineRule="auto"/>
+        <w:rPr>
+          <w:rFonts w:ascii="Times New Roman" w:eastAsia="Times New Roman" w:hAnsi="Times New Roman" w:cs="Times New Roman"/>
+          <w:b/>
+          <w:bCs/>
+          <w:sz w:val="24"/>
+          <w:szCs w:val="24"/>
+          <w:lang w:eastAsia="es-ES"/>
+        </w:rPr>
+      </w:pPr>
+    </w:p>
+    <w:p>
+      <w:pPr>
+        <w:spacing w:before="100" w:beforeAutospacing="1" w:after="100" w:afterAutospacing="1" w:line="240" w:lineRule="auto"/>
+        <w:rPr>
+          <w:rFonts w:ascii="Times New Roman" w:eastAsia="Times New Roman" w:hAnsi="Times New Roman" w:cs="Times New Roman"/>
+          <w:b/>
+          <w:bCs/>
+          <w:sz w:val="24"/>
+          <w:szCs w:val="24"/>
+          <w:lang w:eastAsia="es-ES"/>
+        </w:rPr>
+      </w:pPr>
+    </w:p>
+    <w:p>
+      <w:pPr>
+        <w:spacing w:before="100" w:beforeAutospacing="1" w:after="100" w:afterAutospacing="1" w:line="240" w:lineRule="auto"/>
+        <w:rPr>
+          <w:rFonts w:ascii="Times New Roman" w:eastAsia="Times New Roman" w:hAnsi="Times New Roman" w:cs="Times New Roman"/>
+          <w:b/>
+          <w:bCs/>
+          <w:sz w:val="24"/>
+          <w:szCs w:val="24"/>
+          <w:lang w:eastAsia="es-ES"/>
+        </w:rPr>
+      </w:pPr>
+    </w:p>
+    <w:p>
+      <w:pPr>
+        <w:spacing w:before="100" w:beforeAutospacing="1" w:after="100" w:afterAutospacing="1" w:line="240" w:lineRule="auto"/>
+        <w:rPr>
+          <w:rFonts w:ascii="Times New Roman" w:eastAsia="Times New Roman" w:hAnsi="Times New Roman" w:cs="Times New Roman"/>
+          <w:b/>
+          <w:bCs/>
+          <w:sz w:val="24"/>
+          <w:szCs w:val="24"/>
+          <w:lang w:eastAsia="es-ES"/>
+        </w:rPr>
+      </w:pPr>
+    </w:p>
+    <w:p>
+      <w:pPr>
+        <w:spacing w:before="100" w:beforeAutospacing="1" w:after="100" w:afterAutospacing="1" w:line="240" w:lineRule="auto"/>
+        <w:rPr>
+          <w:rFonts w:ascii="Times New Roman" w:eastAsia="Times New Roman" w:hAnsi="Times New Roman" w:cs="Times New Roman"/>
+          <w:b/>
+          <w:bCs/>
+          <w:sz w:val="24"/>
+          <w:szCs w:val="24"/>
+          <w:lang w:eastAsia="es-ES"/>
+        </w:rPr>
+      </w:pPr>
+    </w:p>
+    <w:p>
+      <w:pPr>
+        <w:spacing w:before="100" w:beforeAutospacing="1" w:after="100" w:afterAutospacing="1" w:line="240" w:lineRule="auto"/>
+        <w:rPr>
+          <w:rFonts w:ascii="Times New Roman" w:eastAsia="Times New Roman" w:hAnsi="Times New Roman" w:cs="Times New Roman"/>
+          <w:b/>
+          <w:bCs/>
+          <w:sz w:val="24"/>
+          <w:szCs w:val="24"/>
+          <w:lang w:eastAsia="es-ES"/>
+        </w:rPr>
+      </w:pPr>
+    </w:p>
+    <w:p>
+      <w:pPr>
+        <w:spacing w:before="100" w:beforeAutospacing="1" w:after="100" w:afterAutospacing="1" w:line="240" w:lineRule="auto"/>
+        <w:rPr>
+          <w:rFonts w:ascii="Times New Roman" w:eastAsia="Times New Roman" w:hAnsi="Times New Roman" w:cs="Times New Roman"/>
+          <w:b/>
+          <w:bCs/>
+          <w:sz w:val="24"/>
+          <w:szCs w:val="24"/>
+          <w:lang w:eastAsia="es-ES"/>
+        </w:rPr>
+      </w:pPr>
+      <w:r>
+        <w:rPr>
+          <w:rFonts w:ascii="Times New Roman" w:eastAsia="Times New Roman" w:hAnsi="Times New Roman" w:cs="Times New Roman"/>
+          <w:b/>
+          <w:bCs/>
+          <w:sz w:val="24"/>
+          <w:szCs w:val="24"/>
+          <w:lang w:eastAsia="es-ES"/>
+        </w:rPr>
+        <w:lastRenderedPageBreak/>
+        <w:t xml:space="preserve">Flujo de </w:t>
+      </w:r>
+      <w:r>
+        <w:rPr>
+          <w:rFonts w:ascii="Times New Roman" w:eastAsia="Times New Roman" w:hAnsi="Times New Roman" w:cs="Times New Roman"/>
+          <w:b/>
+          <w:bCs/>
+          <w:sz w:val="24"/>
+          <w:szCs w:val="24"/>
+          <w:lang w:eastAsia="es-ES"/>
+        </w:rPr>
+        <w:t>Envió de Solicitudes de Anime</w:t>
+      </w:r>
+      <w:r>
+        <w:rPr>
+          <w:rFonts w:ascii="Times New Roman" w:eastAsia="Times New Roman" w:hAnsi="Times New Roman" w:cs="Times New Roman"/>
+          <w:b/>
+          <w:bCs/>
+          <w:sz w:val="24"/>
+          <w:szCs w:val="24"/>
+          <w:lang w:eastAsia="es-ES"/>
+        </w:rPr>
+        <w:t>:</w:t>
+      </w:r>
+    </w:p>
+    <w:p>
+      <w:pPr>
+        <w:numPr>
+          <w:ilvl w:val="0"/>
+          <w:numId w:val="13"/>
+        </w:numPr>
+        <w:spacing w:before="100" w:beforeAutospacing="1" w:after="100" w:afterAutospacing="1" w:line="240" w:lineRule="auto"/>
+        <w:rPr>
+          <w:rFonts w:ascii="Times New Roman" w:eastAsia="Times New Roman" w:hAnsi="Times New Roman" w:cs="Times New Roman"/>
+          <w:sz w:val="24"/>
+          <w:szCs w:val="24"/>
+          <w:lang w:eastAsia="es-ES"/>
+        </w:rPr>
+      </w:pPr>
+      <w:r>
+        <w:rPr>
+          <w:rFonts w:ascii="Times New Roman" w:eastAsia="Times New Roman" w:hAnsi="Times New Roman" w:cs="Times New Roman"/>
+          <w:sz w:val="24"/>
+          <w:szCs w:val="24"/>
+          <w:lang w:eastAsia="es-ES"/>
+        </w:rPr>
+        <w:t xml:space="preserve">El usuario accede a la página de solicitud de anime, ingresa el título y </w:t>
+      </w:r>
+      <w:r>
+        <w:rPr>
+          <w:rFonts w:ascii="Times New Roman" w:eastAsia="Times New Roman" w:hAnsi="Times New Roman" w:cs="Times New Roman"/>
+          <w:sz w:val="24"/>
+          <w:szCs w:val="24"/>
+          <w:lang w:eastAsia="es-ES"/>
+        </w:rPr>
+        <w:t>una descripción del anime.</w:t>
+      </w:r>
+    </w:p>
+    <w:p>
+      <w:pPr>
+        <w:numPr>
+          <w:ilvl w:val="0"/>
+          <w:numId w:val="13"/>
+        </w:numPr>
+        <w:spacing w:before="100" w:beforeAutospacing="1" w:after="100" w:afterAutospacing="1" w:line="240" w:lineRule="auto"/>
+        <w:rPr>
+          <w:rFonts w:ascii="Times New Roman" w:eastAsia="Times New Roman" w:hAnsi="Times New Roman" w:cs="Times New Roman"/>
+          <w:sz w:val="24"/>
+          <w:szCs w:val="24"/>
+          <w:lang w:eastAsia="es-ES"/>
+        </w:rPr>
+      </w:pPr>
+      <w:r>
+        <w:rPr>
+          <w:rFonts w:ascii="Times New Roman" w:eastAsia="Times New Roman" w:hAnsi="Times New Roman" w:cs="Times New Roman"/>
+          <w:sz w:val="24"/>
+          <w:szCs w:val="24"/>
+          <w:lang w:eastAsia="es-ES"/>
+        </w:rPr>
+        <w:t>Se muestra una confirmación al usua</w:t>
+      </w:r>
+      <w:r>
+        <w:rPr>
+          <w:rFonts w:ascii="Times New Roman" w:eastAsia="Times New Roman" w:hAnsi="Times New Roman" w:cs="Times New Roman"/>
+          <w:sz w:val="24"/>
+          <w:szCs w:val="24"/>
+          <w:lang w:eastAsia="es-ES"/>
+        </w:rPr>
+        <w:t>rio antes de enviar la solicitud y si</w:t>
+      </w:r>
+      <w:r>
+        <w:rPr>
+          <w:rFonts w:ascii="Times New Roman" w:eastAsia="Times New Roman" w:hAnsi="Times New Roman" w:cs="Times New Roman"/>
+          <w:sz w:val="24"/>
+          <w:szCs w:val="24"/>
+          <w:lang w:eastAsia="es-ES"/>
+        </w:rPr>
+        <w:t xml:space="preserve"> el usuario confirma el envío, se envían al servidor.</w:t>
+      </w:r>
+    </w:p>
+    <w:p>
+      <w:pPr>
+        <w:numPr>
+          <w:ilvl w:val="0"/>
+          <w:numId w:val="13"/>
+        </w:numPr>
+        <w:spacing w:before="100" w:beforeAutospacing="1" w:after="100" w:afterAutospacing="1" w:line="240" w:lineRule="auto"/>
+        <w:rPr>
+          <w:rFonts w:ascii="Times New Roman" w:eastAsia="Times New Roman" w:hAnsi="Times New Roman" w:cs="Times New Roman"/>
+          <w:sz w:val="24"/>
+          <w:szCs w:val="24"/>
+          <w:lang w:eastAsia="es-ES"/>
+        </w:rPr>
+      </w:pPr>
+      <w:r>
+        <w:rPr>
+          <w:rFonts w:ascii="Times New Roman" w:eastAsia="Times New Roman" w:hAnsi="Times New Roman" w:cs="Times New Roman"/>
+          <w:sz w:val="24"/>
+          <w:szCs w:val="24"/>
+          <w:lang w:eastAsia="es-ES"/>
+        </w:rPr>
+        <w:t xml:space="preserve">Si la solicitud se </w:t>
+      </w:r>
+      <w:r>
+        <w:rPr>
+          <w:rFonts w:ascii="Times New Roman" w:eastAsia="Times New Roman" w:hAnsi="Times New Roman" w:cs="Times New Roman"/>
+          <w:sz w:val="24"/>
+          <w:szCs w:val="24"/>
+          <w:lang w:eastAsia="es-ES"/>
+        </w:rPr>
+        <w:t>realiza de manera correcta</w:t>
+      </w:r>
+      <w:r>
+        <w:rPr>
+          <w:rFonts w:ascii="Times New Roman" w:eastAsia="Times New Roman" w:hAnsi="Times New Roman" w:cs="Times New Roman"/>
+          <w:sz w:val="24"/>
+          <w:szCs w:val="24"/>
+          <w:lang w:eastAsia="es-ES"/>
+        </w:rPr>
+        <w:t xml:space="preserve">, el </w:t>
+      </w:r>
+      <w:r>
+        <w:rPr>
+          <w:rFonts w:ascii="Times New Roman" w:eastAsia="Times New Roman" w:hAnsi="Times New Roman" w:cs="Times New Roman"/>
+          <w:sz w:val="24"/>
+          <w:szCs w:val="24"/>
+          <w:lang w:eastAsia="es-ES"/>
+        </w:rPr>
+        <w:t>usuario</w:t>
+      </w:r>
+      <w:r>
+        <w:rPr>
+          <w:rFonts w:ascii="Times New Roman" w:eastAsia="Times New Roman" w:hAnsi="Times New Roman" w:cs="Times New Roman"/>
+          <w:sz w:val="24"/>
+          <w:szCs w:val="24"/>
+          <w:lang w:eastAsia="es-ES"/>
+        </w:rPr>
+        <w:t xml:space="preserve"> recibe un mensaje de éxito y el formulario se </w:t>
+      </w:r>
+      <w:r>
+        <w:rPr>
+          <w:rFonts w:ascii="Times New Roman" w:eastAsia="Times New Roman" w:hAnsi="Times New Roman" w:cs="Times New Roman"/>
+          <w:sz w:val="24"/>
+          <w:szCs w:val="24"/>
+          <w:lang w:eastAsia="es-ES"/>
+        </w:rPr>
+        <w:t>vacía</w:t>
+      </w:r>
+      <w:r>
+        <w:rPr>
+          <w:rFonts w:ascii="Times New Roman" w:eastAsia="Times New Roman" w:hAnsi="Times New Roman" w:cs="Times New Roman"/>
+          <w:sz w:val="24"/>
+          <w:szCs w:val="24"/>
+          <w:lang w:eastAsia="es-ES"/>
+        </w:rPr>
+        <w:t>.</w:t>
+      </w:r>
+      <w:r>
+        <w:rPr>
+          <w:rFonts w:ascii="Times New Roman" w:eastAsia="Times New Roman" w:hAnsi="Times New Roman" w:cs="Times New Roman"/>
+          <w:sz w:val="24"/>
+          <w:szCs w:val="24"/>
+          <w:lang w:eastAsia="es-ES"/>
+        </w:rPr>
+        <w:t xml:space="preserve"> </w:t>
+      </w:r>
+    </w:p>
+    <w:p>
+      <w:pPr>
+        <w:spacing w:before="100" w:beforeAutospacing="1" w:after="100" w:afterAutospacing="1" w:line="240" w:lineRule="auto"/>
+        <w:jc w:val="center"/>
+        <w:rPr>
+          <w:rFonts w:ascii="Times New Roman" w:eastAsia="Times New Roman" w:hAnsi="Times New Roman" w:cs="Times New Roman"/>
+          <w:sz w:val="24"/>
+          <w:szCs w:val="24"/>
+          <w:lang w:eastAsia="es-ES"/>
+        </w:rPr>
+      </w:pPr>
+      <w:r>
+        <w:rPr>
+          <w:rFonts w:ascii="Times New Roman" w:eastAsia="Times New Roman" w:hAnsi="Times New Roman" w:cs="Times New Roman"/>
+          <w:noProof/>
+          <w:sz w:val="24"/>
+          <w:szCs w:val="24"/>
+          <w:lang w:eastAsia="es-ES"/>
+        </w:rPr>
+        <w:drawing>
+          <wp:inline distT="0" distB="0" distL="0" distR="0">
+            <wp:extent cx="2245360" cy="3368040"/>
+            <wp:effectExtent l="0" t="0" r="2540" b="3810"/>
+            <wp:docPr id="6" name="Imagen 6"/>
+            <wp:cNvGraphicFramePr>
+              <a:graphicFrameLocks xmlns:a="http://schemas.openxmlformats.org/drawingml/2006/main" noChangeAspect="1"/>
+            </wp:cNvGraphicFramePr>
+            <a:graphic xmlns:a="http://schemas.openxmlformats.org/drawingml/2006/main">
+              <a:graphicData uri="http://schemas.openxmlformats.org/drawingml/2006/picture">
+                <pic:pic xmlns:pic="http://schemas.openxmlformats.org/drawingml/2006/picture">
+                  <pic:nvPicPr>
+                    <pic:cNvPr id="6" name="diagrama flujo solicitudes.png"/>
+                    <pic:cNvPicPr/>
+                  </pic:nvPicPr>
+                  <pic:blipFill>
+                    <a:blip r:embed="rId10" cstate="print">
+                      <a:extLst>
+                        <a:ext uri="{28A0092B-C50C-407E-A947-70E740481C1C}">
+                          <a14:useLocalDpi xmlns:a14="http://schemas.microsoft.com/office/drawing/2010/main" val="0"/>
+                        </a:ext>
+                      </a:extLst>
+                    </a:blip>
+                    <a:stretch>
+                      <a:fillRect/>
+                    </a:stretch>
+                  </pic:blipFill>
+                  <pic:spPr>
+                    <a:xfrm>
+                      <a:off x="0" y="0"/>
+                      <a:ext cx="2245360" cy="3368040"/>
+                    </a:xfrm>
+                    <a:prstGeom prst="rect">
+                      <a:avLst/>
+                    </a:prstGeom>
+                  </pic:spPr>
+                </pic:pic>
+              </a:graphicData>
+            </a:graphic>
+          </wp:inline>
+        </w:drawing>
+      </w:r>
+    </w:p>
+    <w:p>
+      <w:pPr>
+        <w:spacing w:before="100" w:beforeAutospacing="1" w:after="100" w:afterAutospacing="1" w:line="240" w:lineRule="auto"/>
+        <w:jc w:val="center"/>
+        <w:rPr>
+          <w:rFonts w:ascii="Times New Roman" w:eastAsia="Times New Roman" w:hAnsi="Times New Roman" w:cs="Times New Roman"/>
+          <w:sz w:val="24"/>
+          <w:szCs w:val="24"/>
+          <w:lang w:eastAsia="es-ES"/>
+        </w:rPr>
+      </w:pPr>
+    </w:p>
+    <w:p>
+      <w:pPr>
+        <w:spacing w:before="100" w:beforeAutospacing="1" w:after="100" w:afterAutospacing="1" w:line="240" w:lineRule="auto"/>
+        <w:jc w:val="center"/>
+        <w:rPr>
+          <w:rFonts w:ascii="Times New Roman" w:eastAsia="Times New Roman" w:hAnsi="Times New Roman" w:cs="Times New Roman"/>
+          <w:sz w:val="24"/>
+          <w:szCs w:val="24"/>
+          <w:lang w:eastAsia="es-ES"/>
+        </w:rPr>
+      </w:pPr>
+    </w:p>
+    <w:p>
+      <w:pPr>
+        <w:spacing w:before="100" w:beforeAutospacing="1" w:after="100" w:afterAutospacing="1" w:line="240" w:lineRule="auto"/>
+        <w:jc w:val="center"/>
+        <w:rPr>
+          <w:rFonts w:ascii="Times New Roman" w:eastAsia="Times New Roman" w:hAnsi="Times New Roman" w:cs="Times New Roman"/>
+          <w:sz w:val="24"/>
+          <w:szCs w:val="24"/>
+          <w:lang w:eastAsia="es-ES"/>
+        </w:rPr>
+      </w:pPr>
+    </w:p>
+    <w:p>
+      <w:pPr>
+        <w:spacing w:before="100" w:beforeAutospacing="1" w:after="100" w:afterAutospacing="1" w:line="240" w:lineRule="auto"/>
+        <w:jc w:val="center"/>
+        <w:rPr>
+          <w:rFonts w:ascii="Times New Roman" w:eastAsia="Times New Roman" w:hAnsi="Times New Roman" w:cs="Times New Roman"/>
+          <w:sz w:val="24"/>
+          <w:szCs w:val="24"/>
+          <w:lang w:eastAsia="es-ES"/>
+        </w:rPr>
+      </w:pPr>
+    </w:p>
+    <w:p>
+      <w:pPr>
+        <w:spacing w:before="100" w:beforeAutospacing="1" w:after="100" w:afterAutospacing="1" w:line="240" w:lineRule="auto"/>
+        <w:jc w:val="center"/>
+        <w:rPr>
+          <w:rFonts w:ascii="Times New Roman" w:eastAsia="Times New Roman" w:hAnsi="Times New Roman" w:cs="Times New Roman"/>
+          <w:sz w:val="24"/>
+          <w:szCs w:val="24"/>
+          <w:lang w:eastAsia="es-ES"/>
+        </w:rPr>
+      </w:pPr>
+    </w:p>
+    <w:p>
+      <w:pPr>
+        <w:spacing w:before="100" w:beforeAutospacing="1" w:after="100" w:afterAutospacing="1" w:line="240" w:lineRule="auto"/>
+        <w:jc w:val="center"/>
+        <w:rPr>
+          <w:rFonts w:ascii="Times New Roman" w:eastAsia="Times New Roman" w:hAnsi="Times New Roman" w:cs="Times New Roman"/>
+          <w:sz w:val="24"/>
+          <w:szCs w:val="24"/>
+          <w:lang w:eastAsia="es-ES"/>
+        </w:rPr>
+      </w:pPr>
+    </w:p>
+    <w:p>
+      <w:pPr>
+        <w:spacing w:before="100" w:beforeAutospacing="1" w:after="100" w:afterAutospacing="1" w:line="240" w:lineRule="auto"/>
+        <w:jc w:val="center"/>
+        <w:rPr>
+          <w:rFonts w:ascii="Times New Roman" w:eastAsia="Times New Roman" w:hAnsi="Times New Roman" w:cs="Times New Roman"/>
+          <w:sz w:val="24"/>
+          <w:szCs w:val="24"/>
+          <w:lang w:eastAsia="es-ES"/>
+        </w:rPr>
+      </w:pPr>
+    </w:p>
+    <w:p>
+      <w:pPr>
+        <w:spacing w:before="100" w:beforeAutospacing="1" w:after="100" w:afterAutospacing="1" w:line="240" w:lineRule="auto"/>
+        <w:jc w:val="center"/>
+        <w:rPr>
+          <w:rFonts w:ascii="Times New Roman" w:eastAsia="Times New Roman" w:hAnsi="Times New Roman" w:cs="Times New Roman"/>
+          <w:sz w:val="24"/>
+          <w:szCs w:val="24"/>
+          <w:lang w:eastAsia="es-ES"/>
+        </w:rPr>
+      </w:pPr>
+    </w:p>
+    <w:p>
+      <w:pPr>
+        <w:spacing w:before="100" w:beforeAutospacing="1" w:after="100" w:afterAutospacing="1" w:line="240" w:lineRule="auto"/>
+        <w:jc w:val="center"/>
+        <w:rPr>
+          <w:rFonts w:ascii="Times New Roman" w:eastAsia="Times New Roman" w:hAnsi="Times New Roman" w:cs="Times New Roman"/>
+          <w:sz w:val="24"/>
+          <w:szCs w:val="24"/>
+          <w:lang w:eastAsia="es-ES"/>
+        </w:rPr>
+      </w:pPr>
+    </w:p>
+    <w:p>
+      <w:pPr>
+        <w:spacing w:before="100" w:beforeAutospacing="1" w:after="100" w:afterAutospacing="1" w:line="240" w:lineRule="auto"/>
+        <w:jc w:val="center"/>
+        <w:rPr>
+          <w:rFonts w:ascii="Times New Roman" w:eastAsia="Times New Roman" w:hAnsi="Times New Roman" w:cs="Times New Roman"/>
+          <w:sz w:val="24"/>
+          <w:szCs w:val="24"/>
+          <w:lang w:eastAsia="es-ES"/>
+        </w:rPr>
+      </w:pPr>
+    </w:p>
+    <w:p>
+      <w:pPr>
+        <w:spacing w:before="100" w:beforeAutospacing="1" w:after="100" w:afterAutospacing="1" w:line="240" w:lineRule="auto"/>
+        <w:jc w:val="center"/>
+        <w:rPr>
+          <w:rFonts w:ascii="Times New Roman" w:eastAsia="Times New Roman" w:hAnsi="Times New Roman" w:cs="Times New Roman"/>
+          <w:sz w:val="24"/>
+          <w:szCs w:val="24"/>
+          <w:lang w:eastAsia="es-ES"/>
+        </w:rPr>
+      </w:pPr>
+    </w:p>
+    <w:p>
+      <w:pPr>
+        <w:spacing w:before="100" w:beforeAutospacing="1" w:after="100" w:afterAutospacing="1" w:line="240" w:lineRule="auto"/>
+        <w:rPr>
+          <w:rFonts w:ascii="Times New Roman" w:eastAsia="Times New Roman" w:hAnsi="Times New Roman" w:cs="Times New Roman"/>
+          <w:b/>
+          <w:bCs/>
+          <w:sz w:val="24"/>
+          <w:szCs w:val="24"/>
+          <w:lang w:eastAsia="es-ES"/>
+        </w:rPr>
+      </w:pPr>
+      <w:r>
+        <w:rPr>
+          <w:rFonts w:ascii="Times New Roman" w:eastAsia="Times New Roman" w:hAnsi="Times New Roman" w:cs="Times New Roman"/>
+          <w:b/>
+          <w:bCs/>
+          <w:sz w:val="24"/>
+          <w:szCs w:val="24"/>
+          <w:lang w:eastAsia="es-ES"/>
+        </w:rPr>
+        <w:lastRenderedPageBreak/>
+        <w:t xml:space="preserve">Flujo de </w:t>
+      </w:r>
+      <w:r>
+        <w:rPr>
+          <w:rFonts w:ascii="Times New Roman" w:eastAsia="Times New Roman" w:hAnsi="Times New Roman" w:cs="Times New Roman"/>
+          <w:b/>
+          <w:bCs/>
+          <w:sz w:val="24"/>
+          <w:szCs w:val="24"/>
+          <w:lang w:eastAsia="es-ES"/>
+        </w:rPr>
+        <w:t xml:space="preserve">Insertar Nuevo Anime </w:t>
+      </w:r>
+      <w:proofErr w:type="gramStart"/>
+      <w:r>
+        <w:rPr>
+          <w:rFonts w:ascii="Times New Roman" w:eastAsia="Times New Roman" w:hAnsi="Times New Roman" w:cs="Times New Roman"/>
+          <w:b/>
+          <w:bCs/>
+          <w:sz w:val="24"/>
+          <w:szCs w:val="24"/>
+          <w:lang w:eastAsia="es-ES"/>
+        </w:rPr>
+        <w:t>a la BD</w:t>
+      </w:r>
+      <w:proofErr w:type="gramEnd"/>
+      <w:r>
+        <w:rPr>
+          <w:rFonts w:ascii="Times New Roman" w:eastAsia="Times New Roman" w:hAnsi="Times New Roman" w:cs="Times New Roman"/>
+          <w:b/>
+          <w:bCs/>
+          <w:sz w:val="24"/>
+          <w:szCs w:val="24"/>
+          <w:lang w:eastAsia="es-ES"/>
+        </w:rPr>
+        <w:t>:</w:t>
+      </w:r>
+    </w:p>
+    <w:p>
+      <w:pPr>
+        <w:numPr>
+          <w:ilvl w:val="0"/>
+          <w:numId w:val="14"/>
+        </w:numPr>
+        <w:spacing w:before="100" w:beforeAutospacing="1" w:after="100" w:afterAutospacing="1" w:line="240" w:lineRule="auto"/>
+        <w:rPr>
+          <w:rFonts w:ascii="Times New Roman" w:eastAsia="Times New Roman" w:hAnsi="Times New Roman" w:cs="Times New Roman"/>
+          <w:sz w:val="24"/>
+          <w:szCs w:val="24"/>
+          <w:lang w:eastAsia="es-ES"/>
+        </w:rPr>
+      </w:pPr>
+      <w:r>
+        <w:rPr>
+          <w:rFonts w:ascii="Times New Roman" w:eastAsia="Times New Roman" w:hAnsi="Times New Roman" w:cs="Times New Roman"/>
+          <w:sz w:val="24"/>
+          <w:szCs w:val="24"/>
+          <w:lang w:eastAsia="es-ES"/>
+        </w:rPr>
+        <w:t>El usuario accede a</w:t>
+      </w:r>
+      <w:r>
+        <w:rPr>
+          <w:rFonts w:ascii="Times New Roman" w:eastAsia="Times New Roman" w:hAnsi="Times New Roman" w:cs="Times New Roman"/>
+          <w:sz w:val="24"/>
+          <w:szCs w:val="24"/>
+          <w:lang w:eastAsia="es-ES"/>
+        </w:rPr>
+        <w:t>l modal para insertar un nuevo anime, se rellena los datos con el anime que se desea</w:t>
+      </w:r>
+      <w:r>
+        <w:rPr>
+          <w:rFonts w:ascii="Times New Roman" w:eastAsia="Times New Roman" w:hAnsi="Times New Roman" w:cs="Times New Roman"/>
+          <w:sz w:val="24"/>
+          <w:szCs w:val="24"/>
+          <w:lang w:eastAsia="es-ES"/>
+        </w:rPr>
+        <w:t>.</w:t>
+      </w:r>
+    </w:p>
+    <w:p>
+      <w:pPr>
+        <w:numPr>
+          <w:ilvl w:val="0"/>
+          <w:numId w:val="14"/>
+        </w:numPr>
+        <w:spacing w:before="100" w:beforeAutospacing="1" w:after="100" w:afterAutospacing="1" w:line="240" w:lineRule="auto"/>
+        <w:rPr>
+          <w:rFonts w:ascii="Times New Roman" w:eastAsia="Times New Roman" w:hAnsi="Times New Roman" w:cs="Times New Roman"/>
+          <w:sz w:val="24"/>
+          <w:szCs w:val="24"/>
+          <w:lang w:eastAsia="es-ES"/>
+        </w:rPr>
+      </w:pPr>
+      <w:r>
+        <w:rPr>
+          <w:rFonts w:ascii="Times New Roman" w:eastAsia="Times New Roman" w:hAnsi="Times New Roman" w:cs="Times New Roman"/>
+          <w:sz w:val="24"/>
+          <w:szCs w:val="24"/>
+          <w:lang w:eastAsia="es-ES"/>
+        </w:rPr>
+        <w:t>Se muestra una confirmación al usua</w:t>
+      </w:r>
+      <w:r>
+        <w:rPr>
+          <w:rFonts w:ascii="Times New Roman" w:eastAsia="Times New Roman" w:hAnsi="Times New Roman" w:cs="Times New Roman"/>
+          <w:sz w:val="24"/>
+          <w:szCs w:val="24"/>
+          <w:lang w:eastAsia="es-ES"/>
+        </w:rPr>
+        <w:t xml:space="preserve">rio antes de proceder a </w:t>
+      </w:r>
+      <w:proofErr w:type="spellStart"/>
+      <w:r>
+        <w:rPr>
+          <w:rFonts w:ascii="Times New Roman" w:eastAsia="Times New Roman" w:hAnsi="Times New Roman" w:cs="Times New Roman"/>
+          <w:sz w:val="24"/>
+          <w:szCs w:val="24"/>
+          <w:lang w:eastAsia="es-ES"/>
+        </w:rPr>
+        <w:t>insetar</w:t>
+      </w:r>
+      <w:proofErr w:type="spellEnd"/>
+      <w:r>
+        <w:rPr>
+          <w:rFonts w:ascii="Times New Roman" w:eastAsia="Times New Roman" w:hAnsi="Times New Roman" w:cs="Times New Roman"/>
+          <w:sz w:val="24"/>
+          <w:szCs w:val="24"/>
+          <w:lang w:eastAsia="es-ES"/>
+        </w:rPr>
+        <w:t xml:space="preserve"> el anime y si se</w:t>
+      </w:r>
+      <w:r>
+        <w:rPr>
+          <w:rFonts w:ascii="Times New Roman" w:eastAsia="Times New Roman" w:hAnsi="Times New Roman" w:cs="Times New Roman"/>
+          <w:sz w:val="24"/>
+          <w:szCs w:val="24"/>
+          <w:lang w:eastAsia="es-ES"/>
+        </w:rPr>
+        <w:t xml:space="preserve"> confirma.</w:t>
+      </w:r>
+    </w:p>
+    <w:p>
+      <w:pPr>
+        <w:numPr>
+          <w:ilvl w:val="0"/>
+          <w:numId w:val="14"/>
+        </w:numPr>
+        <w:spacing w:before="100" w:beforeAutospacing="1" w:after="100" w:afterAutospacing="1" w:line="240" w:lineRule="auto"/>
+        <w:rPr>
+          <w:rFonts w:ascii="Times New Roman" w:eastAsia="Times New Roman" w:hAnsi="Times New Roman" w:cs="Times New Roman"/>
+          <w:sz w:val="24"/>
+          <w:szCs w:val="24"/>
+          <w:lang w:eastAsia="es-ES"/>
+        </w:rPr>
+      </w:pPr>
+      <w:r>
+        <w:rPr>
+          <w:rFonts w:ascii="Times New Roman" w:eastAsia="Times New Roman" w:hAnsi="Times New Roman" w:cs="Times New Roman"/>
+          <w:sz w:val="24"/>
+          <w:szCs w:val="24"/>
+          <w:lang w:eastAsia="es-ES"/>
+        </w:rPr>
+        <w:t xml:space="preserve">Si la solicitud se </w:t>
+      </w:r>
+      <w:r>
+        <w:rPr>
+          <w:rFonts w:ascii="Times New Roman" w:eastAsia="Times New Roman" w:hAnsi="Times New Roman" w:cs="Times New Roman"/>
+          <w:sz w:val="24"/>
+          <w:szCs w:val="24"/>
+          <w:lang w:eastAsia="es-ES"/>
+        </w:rPr>
+        <w:t>realiza de manera correcta</w:t>
+      </w:r>
+      <w:r>
+        <w:rPr>
+          <w:rFonts w:ascii="Times New Roman" w:eastAsia="Times New Roman" w:hAnsi="Times New Roman" w:cs="Times New Roman"/>
+          <w:sz w:val="24"/>
+          <w:szCs w:val="24"/>
+          <w:lang w:eastAsia="es-ES"/>
+        </w:rPr>
+        <w:t xml:space="preserve">, el </w:t>
+      </w:r>
+      <w:r>
+        <w:rPr>
+          <w:rFonts w:ascii="Times New Roman" w:eastAsia="Times New Roman" w:hAnsi="Times New Roman" w:cs="Times New Roman"/>
+          <w:sz w:val="24"/>
+          <w:szCs w:val="24"/>
+          <w:lang w:eastAsia="es-ES"/>
+        </w:rPr>
+        <w:t>usuario</w:t>
+      </w:r>
+      <w:r>
+        <w:rPr>
+          <w:rFonts w:ascii="Times New Roman" w:eastAsia="Times New Roman" w:hAnsi="Times New Roman" w:cs="Times New Roman"/>
+          <w:sz w:val="24"/>
+          <w:szCs w:val="24"/>
+          <w:lang w:eastAsia="es-ES"/>
+        </w:rPr>
+        <w:t xml:space="preserve"> recibe un mensaje de éxito</w:t>
+      </w:r>
+      <w:r>
+        <w:rPr>
+          <w:rFonts w:ascii="Times New Roman" w:eastAsia="Times New Roman" w:hAnsi="Times New Roman" w:cs="Times New Roman"/>
+          <w:sz w:val="24"/>
+          <w:szCs w:val="24"/>
+          <w:lang w:eastAsia="es-ES"/>
+        </w:rPr>
+        <w:t xml:space="preserve"> </w:t>
+      </w:r>
+    </w:p>
+    <w:p>
+      <w:pPr>
+        <w:spacing w:before="100" w:beforeAutospacing="1" w:after="100" w:afterAutospacing="1" w:line="240" w:lineRule="auto"/>
+        <w:rPr>
+          <w:rFonts w:ascii="Times New Roman" w:eastAsia="Times New Roman" w:hAnsi="Times New Roman" w:cs="Times New Roman"/>
+          <w:sz w:val="24"/>
+          <w:szCs w:val="24"/>
+          <w:lang w:eastAsia="es-ES"/>
+        </w:rPr>
+      </w:pPr>
+      <w:r>
+        <w:rPr>
+          <w:rFonts w:ascii="Times New Roman" w:eastAsia="Times New Roman" w:hAnsi="Times New Roman" w:cs="Times New Roman"/>
+          <w:noProof/>
+          <w:sz w:val="24"/>
+          <w:szCs w:val="24"/>
+          <w:lang w:eastAsia="es-ES"/>
+        </w:rPr>
+        <w:drawing>
+          <wp:inline distT="0" distB="0" distL="0" distR="0">
+            <wp:extent cx="2280920" cy="3421380"/>
+            <wp:effectExtent l="0" t="0" r="5080" b="7620"/>
+            <wp:docPr id="7" name="Imagen 7"/>
+            <wp:cNvGraphicFramePr>
+              <a:graphicFrameLocks xmlns:a="http://schemas.openxmlformats.org/drawingml/2006/main" noChangeAspect="1"/>
+            </wp:cNvGraphicFramePr>
+            <a:graphic xmlns:a="http://schemas.openxmlformats.org/drawingml/2006/main">
+              <a:graphicData uri="http://schemas.openxmlformats.org/drawingml/2006/picture">
+                <pic:pic xmlns:pic="http://schemas.openxmlformats.org/drawingml/2006/picture">
+                  <pic:nvPicPr>
+                    <pic:cNvPr id="7" name="Diagrama de Flujo Insertar Anime.png"/>
+                    <pic:cNvPicPr/>
+                  </pic:nvPicPr>
+                  <pic:blipFill>
+                    <a:blip r:embed="rId11" cstate="print">
+                      <a:extLst>
+                        <a:ext uri="{28A0092B-C50C-407E-A947-70E740481C1C}">
+                          <a14:useLocalDpi xmlns:a14="http://schemas.microsoft.com/office/drawing/2010/main" val="0"/>
+                        </a:ext>
+                      </a:extLst>
+                    </a:blip>
+                    <a:stretch>
+                      <a:fillRect/>
+                    </a:stretch>
+                  </pic:blipFill>
+                  <pic:spPr>
+                    <a:xfrm>
+                      <a:off x="0" y="0"/>
+                      <a:ext cx="2280920" cy="3421380"/>
+                    </a:xfrm>
+                    <a:prstGeom prst="rect">
+                      <a:avLst/>
+                    </a:prstGeom>
+                  </pic:spPr>
+                </pic:pic>
+              </a:graphicData>
+            </a:graphic>
+          </wp:inline>
+        </w:drawing>
+      </w:r>
+    </w:p>
+    <w:p>
+      <w:pPr>
+        <w:spacing w:before="100" w:beforeAutospacing="1" w:after="100" w:afterAutospacing="1" w:line="240" w:lineRule="auto"/>
+        <w:rPr>
+          <w:rFonts w:ascii="Times New Roman" w:eastAsia="Times New Roman" w:hAnsi="Times New Roman" w:cs="Times New Roman"/>
+          <w:sz w:val="24"/>
+          <w:szCs w:val="24"/>
+          <w:lang w:eastAsia="es-ES"/>
+        </w:rPr>
+      </w:pPr>
+    </w:p>
+    <w:p>
+      <w:pPr>
+        <w:spacing w:before="100" w:beforeAutospacing="1" w:after="100" w:afterAutospacing="1" w:line="240" w:lineRule="auto"/>
+        <w:rPr>
+          <w:rFonts w:ascii="Times New Roman" w:eastAsia="Times New Roman" w:hAnsi="Times New Roman" w:cs="Times New Roman"/>
+          <w:sz w:val="24"/>
+          <w:szCs w:val="24"/>
+          <w:lang w:eastAsia="es-ES"/>
+        </w:rPr>
+      </w:pPr>
+    </w:p>
+    <w:p>
+      <w:pPr>
+        <w:spacing w:before="100" w:beforeAutospacing="1" w:after="100" w:afterAutospacing="1" w:line="240" w:lineRule="auto"/>
+        <w:rPr>
+          <w:rFonts w:ascii="Times New Roman" w:eastAsia="Times New Roman" w:hAnsi="Times New Roman" w:cs="Times New Roman"/>
+          <w:sz w:val="24"/>
+          <w:szCs w:val="24"/>
+          <w:lang w:eastAsia="es-ES"/>
+        </w:rPr>
+      </w:pPr>
+    </w:p>
+    <w:p>
+      <w:pPr>
+        <w:spacing w:before="100" w:beforeAutospacing="1" w:after="100" w:afterAutospacing="1" w:line="240" w:lineRule="auto"/>
+        <w:rPr>
+          <w:rFonts w:ascii="Times New Roman" w:eastAsia="Times New Roman" w:hAnsi="Times New Roman" w:cs="Times New Roman"/>
+          <w:sz w:val="24"/>
+          <w:szCs w:val="24"/>
+          <w:lang w:eastAsia="es-ES"/>
+        </w:rPr>
+      </w:pPr>
+    </w:p>
+    <w:p>
+      <w:pPr>
+        <w:spacing w:before="100" w:beforeAutospacing="1" w:after="100" w:afterAutospacing="1" w:line="240" w:lineRule="auto"/>
+        <w:rPr>
+          <w:rFonts w:ascii="Times New Roman" w:eastAsia="Times New Roman" w:hAnsi="Times New Roman" w:cs="Times New Roman"/>
+          <w:sz w:val="24"/>
+          <w:szCs w:val="24"/>
+          <w:lang w:eastAsia="es-ES"/>
+        </w:rPr>
+      </w:pPr>
+    </w:p>
+    <w:p>
+      <w:pPr>
+        <w:spacing w:before="100" w:beforeAutospacing="1" w:after="100" w:afterAutospacing="1" w:line="240" w:lineRule="auto"/>
+        <w:rPr>
+          <w:rFonts w:ascii="Times New Roman" w:eastAsia="Times New Roman" w:hAnsi="Times New Roman" w:cs="Times New Roman"/>
+          <w:sz w:val="24"/>
+          <w:szCs w:val="24"/>
+          <w:lang w:eastAsia="es-ES"/>
+        </w:rPr>
+      </w:pPr>
+    </w:p>
+    <w:p>
+      <w:pPr>
+        <w:spacing w:before="100" w:beforeAutospacing="1" w:after="100" w:afterAutospacing="1" w:line="240" w:lineRule="auto"/>
+        <w:rPr>
+          <w:rFonts w:ascii="Times New Roman" w:eastAsia="Times New Roman" w:hAnsi="Times New Roman" w:cs="Times New Roman"/>
+          <w:sz w:val="24"/>
+          <w:szCs w:val="24"/>
+          <w:lang w:eastAsia="es-ES"/>
+        </w:rPr>
+      </w:pPr>
+    </w:p>
+    <w:p>
+      <w:pPr>
+        <w:spacing w:before="100" w:beforeAutospacing="1" w:after="100" w:afterAutospacing="1" w:line="240" w:lineRule="auto"/>
+        <w:rPr>
+          <w:rFonts w:ascii="Times New Roman" w:eastAsia="Times New Roman" w:hAnsi="Times New Roman" w:cs="Times New Roman"/>
+          <w:sz w:val="24"/>
+          <w:szCs w:val="24"/>
+          <w:lang w:eastAsia="es-ES"/>
+        </w:rPr>
+      </w:pPr>
+    </w:p>
+    <w:p>
+      <w:pPr>
+        <w:spacing w:before="100" w:beforeAutospacing="1" w:after="100" w:afterAutospacing="1" w:line="240" w:lineRule="auto"/>
+        <w:rPr>
+          <w:rFonts w:ascii="Times New Roman" w:eastAsia="Times New Roman" w:hAnsi="Times New Roman" w:cs="Times New Roman"/>
+          <w:sz w:val="24"/>
+          <w:szCs w:val="24"/>
+          <w:lang w:eastAsia="es-ES"/>
+        </w:rPr>
+      </w:pPr>
+    </w:p>
+    <w:p>
+      <w:pPr>
+        <w:spacing w:before="100" w:beforeAutospacing="1" w:after="100" w:afterAutospacing="1" w:line="240" w:lineRule="auto"/>
+        <w:rPr>
+          <w:rFonts w:ascii="Times New Roman" w:eastAsia="Times New Roman" w:hAnsi="Times New Roman" w:cs="Times New Roman"/>
+          <w:sz w:val="24"/>
+          <w:szCs w:val="24"/>
+          <w:lang w:eastAsia="es-ES"/>
+        </w:rPr>
+      </w:pPr>
+    </w:p>
+    <w:p>
+      <w:pPr>
+        <w:pStyle w:val="NormalWeb"/>
+        <w:rPr>
+          <w:b/>
+        </w:rPr>
+      </w:pPr>
+      <w:r>
+        <w:rPr>
+          <w:b/>
+        </w:rPr>
+        <w:lastRenderedPageBreak/>
+        <w:t xml:space="preserve">Flujo de Modificar Anime en </w:t>
+      </w:r>
+      <w:proofErr w:type="gramStart"/>
+      <w:r>
+        <w:rPr>
+          <w:b/>
+        </w:rPr>
+        <w:t>la BD</w:t>
+      </w:r>
+      <w:proofErr w:type="gramEnd"/>
+      <w:r>
+        <w:rPr>
+          <w:b/>
+        </w:rPr>
+        <w:t xml:space="preserve">: </w:t>
+      </w:r>
+    </w:p>
+    <w:p>
+      <w:pPr>
+        <w:pStyle w:val="NormalWeb"/>
+      </w:pPr>
+      <w:r>
+        <w:t xml:space="preserve">1. El usuario accede al modal para modificar un anime, se rellena los datos que se desean modificar </w:t>
+      </w:r>
+    </w:p>
+    <w:p>
+      <w:pPr>
+        <w:pStyle w:val="NormalWeb"/>
+      </w:pPr>
+      <w:r>
+        <w:t xml:space="preserve">2. Se muestra una confirmación al usuario antes de proceder a modificar el anime y si se confirma. </w:t>
+      </w:r>
+    </w:p>
+    <w:p>
+      <w:pPr>
+        <w:pStyle w:val="NormalWeb"/>
+      </w:pPr>
+      <w:r>
+        <w:t>3. Si la solicitud se realiza de manera correcta, el usuario recibe un mensaje de éxito</w:t>
+      </w:r>
+    </w:p>
+    <w:p>
+      <w:pPr>
+        <w:pStyle w:val="NormalWeb"/>
+      </w:pPr>
+      <w:r>
+        <w:rPr>
+          <w:noProof/>
+        </w:rPr>
+        <w:drawing>
+          <wp:inline distT="0" distB="0" distL="0" distR="0">
+            <wp:extent cx="2550160" cy="3825240"/>
+            <wp:effectExtent l="0" t="0" r="2540" b="3810"/>
+            <wp:docPr id="8" name="Imagen 8"/>
+            <wp:cNvGraphicFramePr>
+              <a:graphicFrameLocks xmlns:a="http://schemas.openxmlformats.org/drawingml/2006/main" noChangeAspect="1"/>
+            </wp:cNvGraphicFramePr>
+            <a:graphic xmlns:a="http://schemas.openxmlformats.org/drawingml/2006/main">
+              <a:graphicData uri="http://schemas.openxmlformats.org/drawingml/2006/picture">
+                <pic:pic xmlns:pic="http://schemas.openxmlformats.org/drawingml/2006/picture">
+                  <pic:nvPicPr>
+                    <pic:cNvPr id="8" name="Diagrama de Flujo Modificar Anime.png"/>
+                    <pic:cNvPicPr/>
+                  </pic:nvPicPr>
+                  <pic:blipFill>
+                    <a:blip r:embed="rId12" cstate="print">
+                      <a:extLst>
+                        <a:ext uri="{28A0092B-C50C-407E-A947-70E740481C1C}">
+                          <a14:useLocalDpi xmlns:a14="http://schemas.microsoft.com/office/drawing/2010/main" val="0"/>
+                        </a:ext>
+                      </a:extLst>
+                    </a:blip>
+                    <a:stretch>
+                      <a:fillRect/>
+                    </a:stretch>
+                  </pic:blipFill>
+                  <pic:spPr>
+                    <a:xfrm>
+                      <a:off x="0" y="0"/>
+                      <a:ext cx="2550160" cy="3825240"/>
+                    </a:xfrm>
+                    <a:prstGeom prst="rect">
+                      <a:avLst/>
+                    </a:prstGeom>
+                  </pic:spPr>
+                </pic:pic>
+              </a:graphicData>
+            </a:graphic>
+          </wp:inline>
+        </w:drawing>
+      </w:r>
+    </w:p>
+    <w:p>
+      <w:pPr>
+        <w:pStyle w:val="NormalWeb"/>
+      </w:pPr>
+    </w:p>
+    <w:p>
+      <w:pPr>
+        <w:pStyle w:val="NormalWeb"/>
+      </w:pPr>
+    </w:p>
+    <w:p>
+      <w:pPr>
+        <w:pStyle w:val="NormalWeb"/>
+      </w:pPr>
+    </w:p>
+    <w:p>
+      <w:pPr>
+        <w:pStyle w:val="NormalWeb"/>
+      </w:pPr>
+    </w:p>
+    <w:p>
+      <w:pPr>
+        <w:pStyle w:val="NormalWeb"/>
+      </w:pPr>
+    </w:p>
+    <w:p>
+      <w:pPr>
+        <w:pStyle w:val="NormalWeb"/>
+      </w:pPr>
+    </w:p>
+    <w:p>
+      <w:pPr>
+        <w:pStyle w:val="NormalWeb"/>
+      </w:pPr>
+    </w:p>
+    <w:p>
+      <w:pPr>
+        <w:pStyle w:val="NormalWeb"/>
+      </w:pPr>
+    </w:p>
+    <w:p>
+      <w:pPr>
+        <w:pStyle w:val="NormalWeb"/>
+      </w:pPr>
+    </w:p>
+    <w:p>
+      <w:pPr>
+        <w:pStyle w:val="NormalWeb"/>
+        <w:rPr>
+          <w:b/>
+        </w:rPr>
+      </w:pPr>
+      <w:r>
+        <w:rPr>
+          <w:b/>
+        </w:rPr>
+        <w:lastRenderedPageBreak/>
+        <w:t xml:space="preserve">Flujo de </w:t>
+      </w:r>
+      <w:r>
+        <w:rPr>
+          <w:b/>
+        </w:rPr>
+        <w:t>Eliminar</w:t>
+      </w:r>
+      <w:r>
+        <w:rPr>
+          <w:b/>
+        </w:rPr>
+        <w:t xml:space="preserve"> Anime en </w:t>
+      </w:r>
+      <w:proofErr w:type="gramStart"/>
+      <w:r>
+        <w:rPr>
+          <w:b/>
+        </w:rPr>
+        <w:t>la BD</w:t>
+      </w:r>
+      <w:proofErr w:type="gramEnd"/>
+      <w:r>
+        <w:rPr>
+          <w:b/>
+        </w:rPr>
+        <w:t xml:space="preserve">: </w:t>
+      </w:r>
+    </w:p>
+    <w:p>
+      <w:pPr>
+        <w:pStyle w:val="NormalWeb"/>
+      </w:pPr>
+      <w:r>
+        <w:t xml:space="preserve">1. El usuario </w:t>
+      </w:r>
+      <w:r>
+        <w:t>pulsa la opción de eliminar el anime</w:t>
+      </w:r>
+      <w:r>
+        <w:t xml:space="preserve"> </w:t>
+      </w:r>
+    </w:p>
+    <w:p>
+      <w:pPr>
+        <w:pStyle w:val="NormalWeb"/>
+      </w:pPr>
+      <w:r>
+        <w:t xml:space="preserve">2. Se muestra una confirmación al usuario antes de </w:t>
+      </w:r>
+      <w:r>
+        <w:t>eliminar</w:t>
+      </w:r>
+      <w:r>
+        <w:t xml:space="preserve"> el anime y si se confirma. </w:t>
+      </w:r>
+    </w:p>
+    <w:p>
+      <w:pPr>
+        <w:pStyle w:val="NormalWeb"/>
+      </w:pPr>
+      <w:r>
+        <w:t>3. Si la solicitud se realiza de manera correcta, el usuario recibe un mensaje de éxito</w:t>
+      </w:r>
+    </w:p>
+    <w:p>
+      <w:pPr>
+        <w:pStyle w:val="NormalWeb"/>
+      </w:pPr>
+      <w:r>
+        <w:rPr>
+          <w:noProof/>
+        </w:rPr>
+        <w:drawing>
+          <wp:inline distT="0" distB="0" distL="0" distR="0">
+            <wp:extent cx="3205480" cy="4808220"/>
+            <wp:effectExtent l="0" t="0" r="0" b="0"/>
+            <wp:docPr id="9" name="Imagen 9"/>
+            <wp:cNvGraphicFramePr>
+              <a:graphicFrameLocks xmlns:a="http://schemas.openxmlformats.org/drawingml/2006/main" noChangeAspect="1"/>
+            </wp:cNvGraphicFramePr>
+            <a:graphic xmlns:a="http://schemas.openxmlformats.org/drawingml/2006/main">
+              <a:graphicData uri="http://schemas.openxmlformats.org/drawingml/2006/picture">
+                <pic:pic xmlns:pic="http://schemas.openxmlformats.org/drawingml/2006/picture">
+                  <pic:nvPicPr>
+                    <pic:cNvPr id="9" name="Diagrama de Flujo Eliminar Anime.png"/>
+                    <pic:cNvPicPr/>
+                  </pic:nvPicPr>
+                  <pic:blipFill>
+                    <a:blip r:embed="rId13" cstate="print">
+                      <a:extLst>
+                        <a:ext uri="{28A0092B-C50C-407E-A947-70E740481C1C}">
+                          <a14:useLocalDpi xmlns:a14="http://schemas.microsoft.com/office/drawing/2010/main" val="0"/>
+                        </a:ext>
+                      </a:extLst>
+                    </a:blip>
+                    <a:stretch>
+                      <a:fillRect/>
+                    </a:stretch>
+                  </pic:blipFill>
+                  <pic:spPr>
+                    <a:xfrm>
+                      <a:off x="0" y="0"/>
+                      <a:ext cx="3205480" cy="4808220"/>
+                    </a:xfrm>
+                    <a:prstGeom prst="rect">
+                      <a:avLst/>
+                    </a:prstGeom>
+                  </pic:spPr>
+                </pic:pic>
+              </a:graphicData>
+            </a:graphic>
+          </wp:inline>
+        </w:drawing>
+      </w:r>
+    </w:p>
+    <w:p>
+      <w:pPr>
+        <w:pStyle w:val="NormalWeb"/>
+      </w:pPr>
+    </w:p>
+    <w:p>
+      <w:pPr>
+        <w:spacing w:before="100" w:beforeAutospacing="1" w:after="100" w:afterAutospacing="1" w:line="240" w:lineRule="auto"/>
+        <w:rPr>
+          <w:rFonts w:ascii="Times New Roman" w:eastAsia="Times New Roman" w:hAnsi="Times New Roman" w:cs="Times New Roman"/>
+          <w:sz w:val="24"/>
+          <w:szCs w:val="24"/>
+          <w:lang w:eastAsia="es-ES"/>
+        </w:rPr>
+      </w:pPr>
+    </w:p>
+    <w:p>
+      <w:pPr>
+        <w:spacing w:before="100" w:beforeAutospacing="1" w:after="100" w:afterAutospacing="1" w:line="240" w:lineRule="auto"/>
+        <w:rPr>
+          <w:rFonts w:ascii="Times New Roman" w:eastAsia="Times New Roman" w:hAnsi="Times New Roman" w:cs="Times New Roman"/>
+          <w:sz w:val="24"/>
+          <w:szCs w:val="24"/>
+          <w:lang w:eastAsia="es-ES"/>
+        </w:rPr>
+      </w:pPr>
+    </w:p>
+    <w:p>
+      <w:pPr>
+        <w:spacing w:before="100" w:beforeAutospacing="1" w:after="100" w:afterAutospacing="1" w:line="240" w:lineRule="auto"/>
+        <w:rPr>
+          <w:rFonts w:ascii="Times New Roman" w:eastAsia="Times New Roman" w:hAnsi="Times New Roman" w:cs="Times New Roman"/>
+          <w:sz w:val="24"/>
+          <w:szCs w:val="24"/>
+          <w:lang w:eastAsia="es-ES"/>
+        </w:rPr>
+      </w:pPr>
+    </w:p>
+    <w:p>
+      <w:pPr>
+        <w:spacing w:before="100" w:beforeAutospacing="1" w:after="100" w:afterAutospacing="1" w:line="240" w:lineRule="auto"/>
+        <w:rPr>
+          <w:rFonts w:ascii="Times New Roman" w:eastAsia="Times New Roman" w:hAnsi="Times New Roman" w:cs="Times New Roman"/>
+          <w:sz w:val="24"/>
+          <w:szCs w:val="24"/>
+          <w:lang w:eastAsia="es-ES"/>
+        </w:rPr>
+      </w:pPr>
+    </w:p>
+    <w:p>
+      <w:pPr>
+        <w:spacing w:before="100" w:beforeAutospacing="1" w:after="100" w:afterAutospacing="1" w:line="240" w:lineRule="auto"/>
+        <w:rPr>
+          <w:rFonts w:ascii="Times New Roman" w:eastAsia="Times New Roman" w:hAnsi="Times New Roman" w:cs="Times New Roman"/>
+          <w:sz w:val="24"/>
+          <w:szCs w:val="24"/>
+          <w:lang w:eastAsia="es-ES"/>
+        </w:rPr>
+      </w:pPr>
     </w:p>
     <w:p>
       <w:pPr>
@@ -1941,6 +3843,7 @@
           <w:szCs w:val="36"/>
           <w:lang w:eastAsia="es-ES"/>
         </w:rPr>
+        <w:lastRenderedPageBreak/>
         <w:t>4. Desarrollo e Implementación</w:t>
       </w:r>
     </w:p>
@@ -2215,7 +4118,6 @@
           <w:szCs w:val="27"/>
           <w:lang w:eastAsia="es-ES"/>
         </w:rPr>
-        <w:lastRenderedPageBreak/>
         <w:t xml:space="preserve">4.2 Base de Datos </w:t>
       </w:r>
       <w:proofErr w:type="spellStart"/>
@@ -2593,6 +4495,56 @@
     </w:p>
     <w:p>
       <w:pPr>
+        <w:spacing w:after="0" w:line="240" w:lineRule="auto"/>
+        <w:rPr>
+          <w:rFonts w:ascii="Times New Roman" w:eastAsia="Times New Roman" w:hAnsi="Times New Roman" w:cs="Times New Roman"/>
+          <w:sz w:val="24"/>
+          <w:szCs w:val="24"/>
+          <w:lang w:eastAsia="es-ES"/>
+        </w:rPr>
+      </w:pPr>
+      <w:bookmarkStart w:id="0" w:name="_GoBack"/>
+      <w:bookmarkEnd w:id="0"/>
+      <w:r>
+        <w:rPr>
+          <w:rFonts w:ascii="Times New Roman" w:eastAsia="Times New Roman" w:hAnsi="Times New Roman" w:cs="Times New Roman"/>
+          <w:sz w:val="24"/>
+          <w:szCs w:val="24"/>
+          <w:lang w:eastAsia="es-ES"/>
+        </w:rPr>
+        <w:lastRenderedPageBreak/>
+        <w:pict>
+          <v:rect id="_x0000_i1034" style="width:0;height:1.5pt" o:hralign="center" o:hrstd="t" o:hr="t" fillcolor="#a0a0a0" stroked="f"/>
+        </w:pict>
+      </w:r>
+    </w:p>
+    <w:p>
+      <w:pPr>
+        <w:spacing w:before="100" w:beforeAutospacing="1" w:after="100" w:afterAutospacing="1" w:line="240" w:lineRule="auto"/>
+        <w:outlineLvl w:val="1"/>
+        <w:rPr>
+          <w:rFonts w:ascii="Times New Roman" w:eastAsia="Times New Roman" w:hAnsi="Times New Roman" w:cs="Times New Roman"/>
+          <w:b/>
+          <w:bCs/>
+          <w:sz w:val="36"/>
+          <w:szCs w:val="36"/>
+          <w:lang w:eastAsia="es-ES"/>
+        </w:rPr>
+      </w:pPr>
+      <w:r>
+        <w:rPr>
+          <w:rFonts w:ascii="Times New Roman" w:eastAsia="Times New Roman" w:hAnsi="Times New Roman" w:cs="Times New Roman"/>
+          <w:b/>
+          <w:bCs/>
+          <w:sz w:val="36"/>
+          <w:szCs w:val="36"/>
+          <w:lang w:eastAsia="es-ES"/>
+        </w:rPr>
+        <w:t>6. Futuras Mejoras</w:t>
+      </w:r>
+    </w:p>
+    <w:p>
+      <w:pPr>
         <w:spacing w:before="100" w:beforeAutospacing="1" w:after="100" w:afterAutospacing="1" w:line="240" w:lineRule="auto"/>
         <w:outlineLvl w:val="2"/>
         <w:rPr>
@@ -2613,73 +4565,9 @@
           <w:szCs w:val="27"/>
           <w:lang w:eastAsia="es-ES"/>
         </w:rPr>
-        <w:t>5.2 Pruebas de Integración</w:t>
-      </w:r>
-    </w:p>
-    <w:p>
-      <w:pPr>
-        <w:spacing w:before="100" w:beforeAutospacing="1" w:after="100" w:afterAutospacing="1" w:line="240" w:lineRule="auto"/>
-        <w:rPr>
-          <w:rFonts w:ascii="Times New Roman" w:eastAsia="Times New Roman" w:hAnsi="Times New Roman" w:cs="Times New Roman"/>
-          <w:sz w:val="24"/>
-          <w:szCs w:val="24"/>
-          <w:lang w:eastAsia="es-ES"/>
-        </w:rPr>
-      </w:pPr>
-      <w:r>
-        <w:rPr>
-          <w:rFonts w:ascii="Times New Roman" w:eastAsia="Times New Roman" w:hAnsi="Times New Roman" w:cs="Times New Roman"/>
-          <w:sz w:val="24"/>
-          <w:szCs w:val="24"/>
-          <w:lang w:eastAsia="es-ES"/>
-        </w:rPr>
-        <w:t xml:space="preserve">Se verificó la correcta integración entre el </w:t>
-      </w:r>
-      <w:proofErr w:type="spellStart"/>
-      <w:r>
-        <w:rPr>
-          <w:rFonts w:ascii="Times New Roman" w:eastAsia="Times New Roman" w:hAnsi="Times New Roman" w:cs="Times New Roman"/>
-          <w:sz w:val="24"/>
-          <w:szCs w:val="24"/>
-          <w:lang w:eastAsia="es-ES"/>
-        </w:rPr>
-        <w:t>frontend</w:t>
-      </w:r>
-      <w:proofErr w:type="spellEnd"/>
-      <w:r>
-        <w:rPr>
-          <w:rFonts w:ascii="Times New Roman" w:eastAsia="Times New Roman" w:hAnsi="Times New Roman" w:cs="Times New Roman"/>
-          <w:sz w:val="24"/>
-          <w:szCs w:val="24"/>
-          <w:lang w:eastAsia="es-ES"/>
-        </w:rPr>
-        <w:t xml:space="preserve"> y el </w:t>
-      </w:r>
-      <w:proofErr w:type="spellStart"/>
-      <w:r>
-        <w:rPr>
-          <w:rFonts w:ascii="Times New Roman" w:eastAsia="Times New Roman" w:hAnsi="Times New Roman" w:cs="Times New Roman"/>
-          <w:sz w:val="24"/>
-          <w:szCs w:val="24"/>
-          <w:lang w:eastAsia="es-ES"/>
-        </w:rPr>
-        <w:t>backend</w:t>
-      </w:r>
-      <w:proofErr w:type="spellEnd"/>
-      <w:r>
-        <w:rPr>
-          <w:rFonts w:ascii="Times New Roman" w:eastAsia="Times New Roman" w:hAnsi="Times New Roman" w:cs="Times New Roman"/>
-          <w:sz w:val="24"/>
-          <w:szCs w:val="24"/>
-          <w:lang w:eastAsia="es-ES"/>
-        </w:rPr>
-        <w:t>, asegurando que los datos se recuperen correctamente de la base de datos y que las interacciones entre los usuarios y el servidor se manejen de manera eficiente.</w:t>
-      </w:r>
-    </w:p>
-    <w:p>
-      <w:pPr>
-        <w:spacing w:before="100" w:beforeAutospacing="1" w:after="100" w:afterAutospacing="1" w:line="240" w:lineRule="auto"/>
-        <w:outlineLvl w:val="2"/>
+        <w:t>6.1</w:t>
+      </w:r>
+      <w:r>
         <w:rPr>
           <w:rFonts w:ascii="Times New Roman" w:eastAsia="Times New Roman" w:hAnsi="Times New Roman" w:cs="Times New Roman"/>
           <w:b/>
@@ -2688,220 +4576,7 @@
           <w:szCs w:val="27"/>
           <w:lang w:eastAsia="es-ES"/>
         </w:rPr>
-      </w:pPr>
-      <w:r>
-        <w:rPr>
-          <w:rFonts w:ascii="Times New Roman" w:eastAsia="Times New Roman" w:hAnsi="Times New Roman" w:cs="Times New Roman"/>
-          <w:b/>
-          <w:bCs/>
-          <w:sz w:val="27"/>
-          <w:szCs w:val="27"/>
-          <w:lang w:eastAsia="es-ES"/>
-        </w:rPr>
-        <w:t>5.3 Pruebas de Usabilidad</w:t>
-      </w:r>
-    </w:p>
-    <w:p>
-      <w:pPr>
-        <w:spacing w:before="100" w:beforeAutospacing="1" w:after="100" w:afterAutospacing="1" w:line="240" w:lineRule="auto"/>
-        <w:rPr>
-          <w:rFonts w:ascii="Times New Roman" w:eastAsia="Times New Roman" w:hAnsi="Times New Roman" w:cs="Times New Roman"/>
-          <w:sz w:val="24"/>
-          <w:szCs w:val="24"/>
-          <w:lang w:eastAsia="es-ES"/>
-        </w:rPr>
-      </w:pPr>
-      <w:r>
-        <w:rPr>
-          <w:rFonts w:ascii="Times New Roman" w:eastAsia="Times New Roman" w:hAnsi="Times New Roman" w:cs="Times New Roman"/>
-          <w:sz w:val="24"/>
-          <w:szCs w:val="24"/>
-          <w:lang w:eastAsia="es-ES"/>
-        </w:rPr>
-        <w:t>La interfaz de usuario fue probada con un grupo pequeño de usuarios para verificar la facilidad de uso y la claridad de la navegación. También se hicieron ajustes basados en la retroalimentación obtenida.</w:t>
-      </w:r>
-    </w:p>
-    <w:p>
-      <w:pPr>
-        <w:spacing w:after="0" w:line="240" w:lineRule="auto"/>
-        <w:rPr>
-          <w:rFonts w:ascii="Times New Roman" w:eastAsia="Times New Roman" w:hAnsi="Times New Roman" w:cs="Times New Roman"/>
-          <w:sz w:val="24"/>
-          <w:szCs w:val="24"/>
-          <w:lang w:eastAsia="es-ES"/>
-        </w:rPr>
-      </w:pPr>
-      <w:r>
-        <w:rPr>
-          <w:rFonts w:ascii="Times New Roman" w:eastAsia="Times New Roman" w:hAnsi="Times New Roman" w:cs="Times New Roman"/>
-          <w:sz w:val="24"/>
-          <w:szCs w:val="24"/>
-          <w:lang w:eastAsia="es-ES"/>
-        </w:rPr>
-        <w:pict>
-          <v:rect id="_x0000_i1029" style="width:0;height:1.5pt" o:hralign="center" o:hrstd="t" o:hr="t" fillcolor="#a0a0a0" stroked="f"/>
-        </w:pict>
-      </w:r>
-    </w:p>
-    <w:p>
-      <w:pPr>
-        <w:spacing w:before="100" w:beforeAutospacing="1" w:after="100" w:afterAutospacing="1" w:line="240" w:lineRule="auto"/>
-        <w:outlineLvl w:val="1"/>
-        <w:rPr>
-          <w:rFonts w:ascii="Times New Roman" w:eastAsia="Times New Roman" w:hAnsi="Times New Roman" w:cs="Times New Roman"/>
-          <w:b/>
-          <w:bCs/>
-          <w:sz w:val="36"/>
-          <w:szCs w:val="36"/>
-          <w:lang w:eastAsia="es-ES"/>
-        </w:rPr>
-      </w:pPr>
-      <w:r>
-        <w:rPr>
-          <w:rFonts w:ascii="Times New Roman" w:eastAsia="Times New Roman" w:hAnsi="Times New Roman" w:cs="Times New Roman"/>
-          <w:b/>
-          <w:bCs/>
-          <w:sz w:val="36"/>
-          <w:szCs w:val="36"/>
-          <w:lang w:eastAsia="es-ES"/>
-        </w:rPr>
-        <w:t>6. Conclusiones y Futuras Mejoras</w:t>
-      </w:r>
-    </w:p>
-    <w:p>
-      <w:pPr>
-        <w:spacing w:before="100" w:beforeAutospacing="1" w:after="100" w:afterAutospacing="1" w:line="240" w:lineRule="auto"/>
-        <w:outlineLvl w:val="2"/>
-        <w:rPr>
-          <w:rFonts w:ascii="Times New Roman" w:eastAsia="Times New Roman" w:hAnsi="Times New Roman" w:cs="Times New Roman"/>
-          <w:b/>
-          <w:bCs/>
-          <w:sz w:val="27"/>
-          <w:szCs w:val="27"/>
-          <w:lang w:eastAsia="es-ES"/>
-        </w:rPr>
-      </w:pPr>
-      <w:r>
-        <w:rPr>
-          <w:rFonts w:ascii="Times New Roman" w:eastAsia="Times New Roman" w:hAnsi="Times New Roman" w:cs="Times New Roman"/>
-          <w:b/>
-          <w:bCs/>
-          <w:sz w:val="27"/>
-          <w:szCs w:val="27"/>
-          <w:lang w:eastAsia="es-ES"/>
-        </w:rPr>
-        <w:t>6.1 Logros</w:t>
-      </w:r>
-    </w:p>
-    <w:p>
-      <w:pPr>
-        <w:spacing w:before="100" w:beforeAutospacing="1" w:after="100" w:afterAutospacing="1" w:line="240" w:lineRule="auto"/>
-        <w:rPr>
-          <w:rFonts w:ascii="Times New Roman" w:eastAsia="Times New Roman" w:hAnsi="Times New Roman" w:cs="Times New Roman"/>
-          <w:sz w:val="24"/>
-          <w:szCs w:val="24"/>
-          <w:lang w:eastAsia="es-ES"/>
-        </w:rPr>
-      </w:pPr>
-      <w:r>
-        <w:rPr>
-          <w:rFonts w:ascii="Times New Roman" w:eastAsia="Times New Roman" w:hAnsi="Times New Roman" w:cs="Times New Roman"/>
-          <w:sz w:val="24"/>
-          <w:szCs w:val="24"/>
-          <w:lang w:eastAsia="es-ES"/>
-        </w:rPr>
-        <w:lastRenderedPageBreak/>
-        <w:t>El proyecto cumple con los objetivos establecidos, proporcionando una plataforma funcional donde los usuarios pueden consultar animes, agregar favoritos y sugerir nuevos animes, y los administradores tienen control sobre el catálogo y los permisos de los usuarios.</w:t>
-      </w:r>
-    </w:p>
-    <w:p>
-      <w:pPr>
-        <w:spacing w:before="100" w:beforeAutospacing="1" w:after="100" w:afterAutospacing="1" w:line="240" w:lineRule="auto"/>
-        <w:outlineLvl w:val="2"/>
-        <w:rPr>
-          <w:rFonts w:ascii="Times New Roman" w:eastAsia="Times New Roman" w:hAnsi="Times New Roman" w:cs="Times New Roman"/>
-          <w:b/>
-          <w:bCs/>
-          <w:sz w:val="27"/>
-          <w:szCs w:val="27"/>
-          <w:lang w:eastAsia="es-ES"/>
-        </w:rPr>
-      </w:pPr>
-      <w:r>
-        <w:rPr>
-          <w:rFonts w:ascii="Times New Roman" w:eastAsia="Times New Roman" w:hAnsi="Times New Roman" w:cs="Times New Roman"/>
-          <w:b/>
-          <w:bCs/>
-          <w:sz w:val="27"/>
-          <w:szCs w:val="27"/>
-          <w:lang w:eastAsia="es-ES"/>
-        </w:rPr>
-        <w:t>6.2 Lecciones Aprendidas</w:t>
-      </w:r>
-    </w:p>
-    <w:p>
-      <w:pPr>
-        <w:spacing w:before="100" w:beforeAutospacing="1" w:after="100" w:afterAutospacing="1" w:line="240" w:lineRule="auto"/>
-        <w:rPr>
-          <w:rFonts w:ascii="Times New Roman" w:eastAsia="Times New Roman" w:hAnsi="Times New Roman" w:cs="Times New Roman"/>
-          <w:sz w:val="24"/>
-          <w:szCs w:val="24"/>
-          <w:lang w:eastAsia="es-ES"/>
-        </w:rPr>
-      </w:pPr>
-      <w:r>
-        <w:rPr>
-          <w:rFonts w:ascii="Times New Roman" w:eastAsia="Times New Roman" w:hAnsi="Times New Roman" w:cs="Times New Roman"/>
-          <w:sz w:val="24"/>
-          <w:szCs w:val="24"/>
-          <w:lang w:eastAsia="es-ES"/>
-        </w:rPr>
-        <w:t xml:space="preserve">Durante el desarrollo, aprendí a manejar adecuadamente las sesiones en PHP, la gestión de bases de datos con </w:t>
-      </w:r>
-      <w:proofErr w:type="spellStart"/>
-      <w:r>
-        <w:rPr>
-          <w:rFonts w:ascii="Times New Roman" w:eastAsia="Times New Roman" w:hAnsi="Times New Roman" w:cs="Times New Roman"/>
-          <w:sz w:val="24"/>
-          <w:szCs w:val="24"/>
-          <w:lang w:eastAsia="es-ES"/>
-        </w:rPr>
-        <w:t>MySQL</w:t>
-      </w:r>
-      <w:proofErr w:type="spellEnd"/>
-      <w:r>
-        <w:rPr>
-          <w:rFonts w:ascii="Times New Roman" w:eastAsia="Times New Roman" w:hAnsi="Times New Roman" w:cs="Times New Roman"/>
-          <w:sz w:val="24"/>
-          <w:szCs w:val="24"/>
-          <w:lang w:eastAsia="es-ES"/>
-        </w:rPr>
-        <w:t>, y la implementación de sistemas de autenticación y autorización.</w:t>
-      </w:r>
-    </w:p>
-    <w:p>
-      <w:pPr>
-        <w:spacing w:before="100" w:beforeAutospacing="1" w:after="100" w:afterAutospacing="1" w:line="240" w:lineRule="auto"/>
-        <w:outlineLvl w:val="2"/>
-        <w:rPr>
-          <w:rFonts w:ascii="Times New Roman" w:eastAsia="Times New Roman" w:hAnsi="Times New Roman" w:cs="Times New Roman"/>
-          <w:b/>
-          <w:bCs/>
-          <w:sz w:val="27"/>
-          <w:szCs w:val="27"/>
-          <w:lang w:eastAsia="es-ES"/>
-        </w:rPr>
-      </w:pPr>
-      <w:r>
-        <w:rPr>
-          <w:rFonts w:ascii="Times New Roman" w:eastAsia="Times New Roman" w:hAnsi="Times New Roman" w:cs="Times New Roman"/>
-          <w:b/>
-          <w:bCs/>
-          <w:sz w:val="27"/>
-          <w:szCs w:val="27"/>
-          <w:lang w:eastAsia="es-ES"/>
-        </w:rPr>
-        <w:t>6.3 Futuras Mejoras</w:t>
+        <w:t xml:space="preserve"> Futuras Mejoras</w:t>
       </w:r>
     </w:p>
     <w:p>
@@ -3666,6 +5341,123 @@
     </w:lvl>
   </w:abstractNum>
   <w:abstractNum w:abstractNumId="3" w15:restartNumberingAfterBreak="0">
+    <w:nsid w:val="2D414257"/>
+    <w:multiLevelType w:val="multilevel"/>
+    <w:tmpl w:val="86B2D192"/>
+    <w:lvl w:ilvl="0">
+      <w:start w:val="1"/>
+      <w:numFmt w:val="decimal"/>
+      <w:lvlText w:val="%1."/>
+      <w:lvlJc w:val="left"/>
+      <w:pPr>
+        <w:tabs>
+          <w:tab w:val="num" w:pos="720"/>
+        </w:tabs>
+        <w:ind w:left="720" w:hanging="360"/>
+      </w:pPr>
+    </w:lvl>
+    <w:lvl w:ilvl="1">
+      <w:start w:val="1"/>
+      <w:numFmt w:val="bullet"/>
+      <w:lvlText w:val="o"/>
+      <w:lvlJc w:val="left"/>
+      <w:pPr>
+        <w:tabs>
+          <w:tab w:val="num" w:pos="1440"/>
+        </w:tabs>
+        <w:ind w:left="1440" w:hanging="360"/>
+      </w:pPr>
+      <w:rPr>
+        <w:rFonts w:ascii="Courier New" w:hAnsi="Courier New" w:hint="default"/>
+        <w:sz w:val="20"/>
+      </w:rPr>
+    </w:lvl>
+    <w:lvl w:ilvl="2" w:tentative="1">
+      <w:start w:val="1"/>
+      <w:numFmt w:val="decimal"/>
+      <w:lvlText w:val="%3."/>
+      <w:lvlJc w:val="left"/>
+      <w:pPr>
+        <w:tabs>
+          <w:tab w:val="num" w:pos="2160"/>
+        </w:tabs>
+        <w:ind w:left="2160" w:hanging="360"/>
+      </w:pPr>
+    </w:lvl>
+    <w:lvl w:ilvl="3" w:tentative="1">
+      <w:start w:val="1"/>
+      <w:numFmt w:val="decimal"/>
+      <w:lvlText w:val="%4."/>
+      <w:lvlJc w:val="left"/>
+      <w:pPr>
+        <w:tabs>
+          <w:tab w:val="num" w:pos="2880"/>
+        </w:tabs>
+        <w:ind w:left="2880" w:hanging="360"/>
+      </w:pPr>
+    </w:lvl>
+    <w:lvl w:ilvl="4" w:tentative="1">
+      <w:start w:val="1"/>
+      <w:numFmt w:val="decimal"/>
+      <w:lvlText w:val="%5."/>
+      <w:lvlJc w:val="left"/>
+      <w:pPr>
+        <w:tabs>
+          <w:tab w:val="num" w:pos="3600"/>
+        </w:tabs>
+        <w:ind w:left="3600" w:hanging="360"/>
+      </w:pPr>
+    </w:lvl>
+    <w:lvl w:ilvl="5" w:tentative="1">
+      <w:start w:val="1"/>
+      <w:numFmt w:val="decimal"/>
+      <w:lvlText w:val="%6."/>
+      <w:lvlJc w:val="left"/>
+      <w:pPr>
+        <w:tabs>
+          <w:tab w:val="num" w:pos="4320"/>
+        </w:tabs>
+        <w:ind w:left="4320" w:hanging="360"/>
+      </w:pPr>
+    </w:lvl>
+    <w:lvl w:ilvl="6" w:tentative="1">
+      <w:start w:val="1"/>
+      <w:numFmt w:val="decimal"/>
+      <w:lvlText w:val="%7."/>
+      <w:lvlJc w:val="left"/>
+      <w:pPr>
+        <w:tabs>
+          <w:tab w:val="num" w:pos="5040"/>
+        </w:tabs>
+        <w:ind w:left="5040" w:hanging="360"/>
+      </w:pPr>
+    </w:lvl>
+    <w:lvl w:ilvl="7" w:tentative="1">
+      <w:start w:val="1"/>
+      <w:numFmt w:val="decimal"/>
+      <w:lvlText w:val="%8."/>
+      <w:lvlJc w:val="left"/>
+      <w:pPr>
+        <w:tabs>
+          <w:tab w:val="num" w:pos="5760"/>
+        </w:tabs>
+        <w:ind w:left="5760" w:hanging="360"/>
+      </w:pPr>
+    </w:lvl>
+    <w:lvl w:ilvl="8" w:tentative="1">
+      <w:start w:val="1"/>
+      <w:numFmt w:val="decimal"/>
+      <w:lvlText w:val="%9."/>
+      <w:lvlJc w:val="left"/>
+      <w:pPr>
+        <w:tabs>
+          <w:tab w:val="num" w:pos="6480"/>
+        </w:tabs>
+        <w:ind w:left="6480" w:hanging="360"/>
+      </w:pPr>
+    </w:lvl>
+  </w:abstractNum>
+  <w:abstractNum w:abstractNumId="4" w15:restartNumberingAfterBreak="0">
     <w:nsid w:val="2DB539E9"/>
     <w:multiLevelType w:val="multilevel"/>
     <w:tmpl w:val="C5F614F0"/>
@@ -3814,7 +5606,124 @@
       </w:rPr>
     </w:lvl>
   </w:abstractNum>
-  <w:abstractNum w:abstractNumId="4" w15:restartNumberingAfterBreak="0">
+  <w:abstractNum w:abstractNumId="5" w15:restartNumberingAfterBreak="0">
+    <w:nsid w:val="3DB931EE"/>
+    <w:multiLevelType w:val="multilevel"/>
+    <w:tmpl w:val="86B2D192"/>
+    <w:lvl w:ilvl="0">
+      <w:start w:val="1"/>
+      <w:numFmt w:val="decimal"/>
+      <w:lvlText w:val="%1."/>
+      <w:lvlJc w:val="left"/>
+      <w:pPr>
+        <w:tabs>
+          <w:tab w:val="num" w:pos="720"/>
+        </w:tabs>
+        <w:ind w:left="720" w:hanging="360"/>
+      </w:pPr>
+    </w:lvl>
+    <w:lvl w:ilvl="1">
+      <w:start w:val="1"/>
+      <w:numFmt w:val="bullet"/>
+      <w:lvlText w:val="o"/>
+      <w:lvlJc w:val="left"/>
+      <w:pPr>
+        <w:tabs>
+          <w:tab w:val="num" w:pos="1440"/>
+        </w:tabs>
+        <w:ind w:left="1440" w:hanging="360"/>
+      </w:pPr>
+      <w:rPr>
+        <w:rFonts w:ascii="Courier New" w:hAnsi="Courier New" w:hint="default"/>
+        <w:sz w:val="20"/>
+      </w:rPr>
+    </w:lvl>
+    <w:lvl w:ilvl="2" w:tentative="1">
+      <w:start w:val="1"/>
+      <w:numFmt w:val="decimal"/>
+      <w:lvlText w:val="%3."/>
+      <w:lvlJc w:val="left"/>
+      <w:pPr>
+        <w:tabs>
+          <w:tab w:val="num" w:pos="2160"/>
+        </w:tabs>
+        <w:ind w:left="2160" w:hanging="360"/>
+      </w:pPr>
+    </w:lvl>
+    <w:lvl w:ilvl="3" w:tentative="1">
+      <w:start w:val="1"/>
+      <w:numFmt w:val="decimal"/>
+      <w:lvlText w:val="%4."/>
+      <w:lvlJc w:val="left"/>
+      <w:pPr>
+        <w:tabs>
+          <w:tab w:val="num" w:pos="2880"/>
+        </w:tabs>
+        <w:ind w:left="2880" w:hanging="360"/>
+      </w:pPr>
+    </w:lvl>
+    <w:lvl w:ilvl="4" w:tentative="1">
+      <w:start w:val="1"/>
+      <w:numFmt w:val="decimal"/>
+      <w:lvlText w:val="%5."/>
+      <w:lvlJc w:val="left"/>
+      <w:pPr>
+        <w:tabs>
+          <w:tab w:val="num" w:pos="3600"/>
+        </w:tabs>
+        <w:ind w:left="3600" w:hanging="360"/>
+      </w:pPr>
+    </w:lvl>
+    <w:lvl w:ilvl="5" w:tentative="1">
+      <w:start w:val="1"/>
+      <w:numFmt w:val="decimal"/>
+      <w:lvlText w:val="%6."/>
+      <w:lvlJc w:val="left"/>
+      <w:pPr>
+        <w:tabs>
+          <w:tab w:val="num" w:pos="4320"/>
+        </w:tabs>
+        <w:ind w:left="4320" w:hanging="360"/>
+      </w:pPr>
+    </w:lvl>
+    <w:lvl w:ilvl="6" w:tentative="1">
+      <w:start w:val="1"/>
+      <w:numFmt w:val="decimal"/>
+      <w:lvlText w:val="%7."/>
+      <w:lvlJc w:val="left"/>
+      <w:pPr>
+        <w:tabs>
+          <w:tab w:val="num" w:pos="5040"/>
+        </w:tabs>
+        <w:ind w:left="5040" w:hanging="360"/>
+      </w:pPr>
+    </w:lvl>
+    <w:lvl w:ilvl="7" w:tentative="1">
+      <w:start w:val="1"/>
+      <w:numFmt w:val="decimal"/>
+      <w:lvlText w:val="%8."/>
+      <w:lvlJc w:val="left"/>
+      <w:pPr>
+        <w:tabs>
+          <w:tab w:val="num" w:pos="5760"/>
+        </w:tabs>
+        <w:ind w:left="5760" w:hanging="360"/>
+      </w:pPr>
+    </w:lvl>
+    <w:lvl w:ilvl="8" w:tentative="1">
+      <w:start w:val="1"/>
+      <w:numFmt w:val="decimal"/>
+      <w:lvlText w:val="%9."/>
+      <w:lvlJc w:val="left"/>
+      <w:pPr>
+        <w:tabs>
+          <w:tab w:val="num" w:pos="6480"/>
+        </w:tabs>
+        <w:ind w:left="6480" w:hanging="360"/>
+      </w:pPr>
+    </w:lvl>
+  </w:abstractNum>
+  <w:abstractNum w:abstractNumId="6" w15:restartNumberingAfterBreak="0">
     <w:nsid w:val="42ED4802"/>
     <w:multiLevelType w:val="multilevel"/>
     <w:tmpl w:val="5DB07FAA"/>
@@ -3963,7 +5872,7 @@
       </w:rPr>
     </w:lvl>
   </w:abstractNum>
-  <w:abstractNum w:abstractNumId="5" w15:restartNumberingAfterBreak="0">
+  <w:abstractNum w:abstractNumId="7" w15:restartNumberingAfterBreak="0">
     <w:nsid w:val="55695C88"/>
     <w:multiLevelType w:val="multilevel"/>
     <w:tmpl w:val="3D16FF2A"/>
@@ -4112,7 +6021,7 @@
       </w:rPr>
     </w:lvl>
   </w:abstractNum>
-  <w:abstractNum w:abstractNumId="6" w15:restartNumberingAfterBreak="0">
+  <w:abstractNum w:abstractNumId="8" w15:restartNumberingAfterBreak="0">
     <w:nsid w:val="58C66096"/>
     <w:multiLevelType w:val="multilevel"/>
     <w:tmpl w:val="313071C4"/>
@@ -4261,7 +6170,7 @@
       </w:rPr>
     </w:lvl>
   </w:abstractNum>
-  <w:abstractNum w:abstractNumId="7" w15:restartNumberingAfterBreak="0">
+  <w:abstractNum w:abstractNumId="9" w15:restartNumberingAfterBreak="0">
     <w:nsid w:val="598A5B9D"/>
     <w:multiLevelType w:val="multilevel"/>
     <w:tmpl w:val="A91E7B02"/>
@@ -4374,7 +6283,7 @@
       </w:pPr>
     </w:lvl>
   </w:abstractNum>
-  <w:abstractNum w:abstractNumId="8" w15:restartNumberingAfterBreak="0">
+  <w:abstractNum w:abstractNumId="10" w15:restartNumberingAfterBreak="0">
     <w:nsid w:val="6EB32669"/>
     <w:multiLevelType w:val="multilevel"/>
     <w:tmpl w:val="9AD4343E"/>
@@ -4523,7 +6432,96 @@
       </w:rPr>
     </w:lvl>
   </w:abstractNum>
-  <w:abstractNum w:abstractNumId="9" w15:restartNumberingAfterBreak="0">
+  <w:abstractNum w:abstractNumId="11" w15:restartNumberingAfterBreak="0">
+    <w:nsid w:val="753000A3"/>
+    <w:multiLevelType w:val="hybridMultilevel"/>
+    <w:tmpl w:val="91AA9F7C"/>
+    <w:lvl w:ilvl="0" w:tplc="0C0A000F">
+      <w:start w:val="1"/>
+      <w:numFmt w:val="decimal"/>
+      <w:lvlText w:val="%1."/>
+      <w:lvlJc w:val="left"/>
+      <w:pPr>
+        <w:ind w:left="720" w:hanging="360"/>
+      </w:pPr>
+      <w:rPr>
+        <w:rFonts w:hint="default"/>
+      </w:rPr>
+    </w:lvl>
+    <w:lvl w:ilvl="1" w:tplc="0C0A0019" w:tentative="1">
+      <w:start w:val="1"/>
+      <w:numFmt w:val="lowerLetter"/>
+      <w:lvlText w:val="%2."/>
+      <w:lvlJc w:val="left"/>
+      <w:pPr>
+        <w:ind w:left="1440" w:hanging="360"/>
+      </w:pPr>
+    </w:lvl>
+    <w:lvl w:ilvl="2" w:tplc="0C0A001B" w:tentative="1">
+      <w:start w:val="1"/>
+      <w:numFmt w:val="lowerRoman"/>
+      <w:lvlText w:val="%3."/>
+      <w:lvlJc w:val="right"/>
+      <w:pPr>
+        <w:ind w:left="2160" w:hanging="180"/>
+      </w:pPr>
+    </w:lvl>
+    <w:lvl w:ilvl="3" w:tplc="0C0A000F" w:tentative="1">
+      <w:start w:val="1"/>
+      <w:numFmt w:val="decimal"/>
+      <w:lvlText w:val="%4."/>
+      <w:lvlJc w:val="left"/>
+      <w:pPr>
+        <w:ind w:left="2880" w:hanging="360"/>
+      </w:pPr>
+    </w:lvl>
+    <w:lvl w:ilvl="4" w:tplc="0C0A0019" w:tentative="1">
+      <w:start w:val="1"/>
+      <w:numFmt w:val="lowerLetter"/>
+      <w:lvlText w:val="%5."/>
+      <w:lvlJc w:val="left"/>
+      <w:pPr>
+        <w:ind w:left="3600" w:hanging="360"/>
+      </w:pPr>
+    </w:lvl>
+    <w:lvl w:ilvl="5" w:tplc="0C0A001B" w:tentative="1">
+      <w:start w:val="1"/>
+      <w:numFmt w:val="lowerRoman"/>
+      <w:lvlText w:val="%6."/>
+      <w:lvlJc w:val="right"/>
+      <w:pPr>
+        <w:ind w:left="4320" w:hanging="180"/>
+      </w:pPr>
+    </w:lvl>
+    <w:lvl w:ilvl="6" w:tplc="0C0A000F" w:tentative="1">
+      <w:start w:val="1"/>
+      <w:numFmt w:val="decimal"/>
+      <w:lvlText w:val="%7."/>
+      <w:lvlJc w:val="left"/>
+      <w:pPr>
+        <w:ind w:left="5040" w:hanging="360"/>
+      </w:pPr>
+    </w:lvl>
+    <w:lvl w:ilvl="7" w:tplc="0C0A0019" w:tentative="1">
+      <w:start w:val="1"/>
+      <w:numFmt w:val="lowerLetter"/>
+      <w:lvlText w:val="%8."/>
+      <w:lvlJc w:val="left"/>
+      <w:pPr>
+        <w:ind w:left="5760" w:hanging="360"/>
+      </w:pPr>
+    </w:lvl>
+    <w:lvl w:ilvl="8" w:tplc="0C0A001B" w:tentative="1">
+      <w:start w:val="1"/>
+      <w:numFmt w:val="lowerRoman"/>
+      <w:lvlText w:val="%9."/>
+      <w:lvlJc w:val="right"/>
+      <w:pPr>
+        <w:ind w:left="6480" w:hanging="180"/>
+      </w:pPr>
+    </w:lvl>
+  </w:abstractNum>
+  <w:abstractNum w:abstractNumId="12" w15:restartNumberingAfterBreak="0">
     <w:nsid w:val="77AE22F5"/>
     <w:multiLevelType w:val="multilevel"/>
     <w:tmpl w:val="76D08A32"/>
@@ -4672,7 +6670,7 @@
       </w:rPr>
     </w:lvl>
   </w:abstractNum>
-  <w:abstractNum w:abstractNumId="10" w15:restartNumberingAfterBreak="0">
+  <w:abstractNum w:abstractNumId="13" w15:restartNumberingAfterBreak="0">
     <w:nsid w:val="7F9131A1"/>
     <w:multiLevelType w:val="multilevel"/>
     <w:tmpl w:val="3C04F782"/>
@@ -4822,37 +6820,46 @@
     </w:lvl>
   </w:abstractNum>
   <w:num w:numId="1">
+    <w:abstractNumId w:val="13"/>
+  </w:num>
+  <w:num w:numId="2">
     <w:abstractNumId w:val="10"/>
   </w:num>
-  <w:num w:numId="2">
+  <w:num w:numId="3">
+    <w:abstractNumId w:val="7"/>
+  </w:num>
+  <w:num w:numId="4">
     <w:abstractNumId w:val="8"/>
   </w:num>
-  <w:num w:numId="3">
-    <w:abstractNumId w:val="5"/>
-  </w:num>
-  <w:num w:numId="4">
-    <w:abstractNumId w:val="6"/>
-  </w:num>
   <w:num w:numId="5">
-    <w:abstractNumId w:val="9"/>
+    <w:abstractNumId w:val="12"/>
   </w:num>
   <w:num w:numId="6">
     <w:abstractNumId w:val="1"/>
   </w:num>
   <w:num w:numId="7">
-    <w:abstractNumId w:val="7"/>
+    <w:abstractNumId w:val="9"/>
   </w:num>
   <w:num w:numId="8">
-    <w:abstractNumId w:val="3"/>
+    <w:abstractNumId w:val="4"/>
   </w:num>
   <w:num w:numId="9">
-    <w:abstractNumId w:val="4"/>
+    <w:abstractNumId w:val="6"/>
   </w:num>
   <w:num w:numId="10">
     <w:abstractNumId w:val="0"/>
   </w:num>
   <w:num w:numId="11">
     <w:abstractNumId w:val="2"/>
+  </w:num>
+  <w:num w:numId="12">
+    <w:abstractNumId w:val="11"/>
+  </w:num>
+  <w:num w:numId="13">
+    <w:abstractNumId w:val="5"/>
+  </w:num>
+  <w:num w:numId="14">
+    <w:abstractNumId w:val="3"/>
   </w:num>
 </w:numbering>
 </file>
@@ -5250,6 +7257,7 @@
   <w:style w:type="paragraph" w:default="1" w:styleId="Normal">
     <w:name w:val="Normal"/>
     <w:qFormat/>
+    <w:rsid w:val="001A68DD"/>
   </w:style>
   <w:style w:type="paragraph" w:styleId="Ttulo1">
     <w:name w:val="heading 1"/>
@@ -5394,6 +7402,34 @@
     <w:rPr>
       <w:b/>
       <w:bCs/>
+    </w:rPr>
+  </w:style>
+  <w:style w:type="paragraph" w:styleId="Prrafodelista">
+    <w:name w:val="List Paragraph"/>
+    <w:basedOn w:val="Normal"/>
+    <w:uiPriority w:val="34"/>
+    <w:qFormat/>
+    <w:rsid w:val="00D642EC"/>
+    <w:pPr>
+      <w:ind w:left="720"/>
+      <w:contextualSpacing/>
+    </w:pPr>
+  </w:style>
+  <w:style w:type="paragraph" w:styleId="NormalWeb">
+    <w:name w:val="Normal (Web)"/>
+    <w:basedOn w:val="Normal"/>
+    <w:uiPriority w:val="99"/>
+    <w:semiHidden/>
+    <w:unhideWhenUsed/>
+    <w:rsid w:val="001A68DD"/>
+    <w:pPr>
+      <w:spacing w:before="100" w:beforeAutospacing="1" w:after="100" w:afterAutospacing="1" w:line="240" w:lineRule="auto"/>
+    </w:pPr>
+    <w:rPr>
+      <w:rFonts w:ascii="Times New Roman" w:eastAsia="Times New Roman" w:hAnsi="Times New Roman" w:cs="Times New Roman"/>
+      <w:sz w:val="24"/>
+      <w:szCs w:val="24"/>
+      <w:lang w:eastAsia="es-ES"/>
     </w:rPr>
   </w:style>
 </w:styles>

</xml_diff>